<commit_message>
Refactorización de la estructura de navegación y estilos: - Actualización del navbar a un diseño responsive utilizando Bootstrap. - Mejora del encabezado de la página de Trivia de Banderas, ajuste de estilos y alineación del texto. - Ajuste de estilos en el footer para mejorar la legibilidad y contraste.
Detalles adicionales:
- Transiciones suavizadas para elementos específicos.
- Inclusión de un botón personalizado para iniciar la trivia con efectos visuales y de accesibilidad mejorados.
- Optimización de estilos CSS para una experiencia de usuario consistente y atractiva en diferentes dispositivos.
</commit_message>
<xml_diff>
--- a/Proyecto Final/Memoria Técnica.docx
+++ b/Proyecto Final/Memoria Técnica.docx
@@ -56,7 +56,7 @@
           <w:rFonts w:hint="default"/>
           <w:lang w:val="es-ES"/>
         </w:rPr>
-        <w:t>1.1 Breve Introducción al Proyecto y su Propósito</w:t>
+        <w:t>1.1 Breve introducción al proyecto y su propósito</w:t>
       </w:r>
     </w:p>
     <w:p>
@@ -90,7 +90,7 @@
           <w:rFonts w:hint="default"/>
           <w:lang w:val="es-ES"/>
         </w:rPr>
-        <w:t>1.2 Objetivos del Documento y Visión General del Contenido</w:t>
+        <w:t>1.2 Objetivos del documento y visión general del contenido</w:t>
       </w:r>
     </w:p>
     <w:p>
@@ -124,7 +124,7 @@
           <w:rFonts w:hint="default"/>
           <w:lang w:val="es-ES"/>
         </w:rPr>
-        <w:t>2. Descripción del Proyecto</w:t>
+        <w:t>2. Descripción del proyecto</w:t>
       </w:r>
     </w:p>
     <w:p>
@@ -142,7 +142,7 @@
           <w:rFonts w:hint="default"/>
           <w:lang w:val="es-ES"/>
         </w:rPr>
-        <w:t>2.1 Explicación Detallada de la Aplicación</w:t>
+        <w:t>2.1 Explicación detallada de la aplicación</w:t>
       </w:r>
     </w:p>
     <w:p>
@@ -189,7 +189,7 @@
           <w:rFonts w:hint="default"/>
           <w:lang w:val="es-ES"/>
         </w:rPr>
-        <w:t>Comparar, filtrar y ordenar la lista de todos los países, y compararlos con cualquier divisa de acuerdo al importe y tarifa elegido por el usuario.</w:t>
+        <w:t>Comparar, filtrar y ordenar unalista de todos los países que tienen divisa, y compararlos con cualquiera de acuerdo al importe y tarifa elegido por el usuario.</w:t>
       </w:r>
     </w:p>
     <w:p>
@@ -251,7 +251,7 @@
           <w:rFonts w:hint="default"/>
           <w:lang w:val="es-ES"/>
         </w:rPr>
-        <w:t>2.2 Propósito de la Aplicación y la Necesidad que Resuelve</w:t>
+        <w:t>2.2 Propósito de la aplicación y la necesidad que resuelve</w:t>
       </w:r>
     </w:p>
     <w:p>
@@ -310,7 +310,7 @@
           <w:rFonts w:hint="default"/>
           <w:lang w:val="es-ES"/>
         </w:rPr>
-        <w:t>3. Usuarios Objetivo</w:t>
+        <w:t>3. Usuarios objetivo</w:t>
       </w:r>
     </w:p>
     <w:p>
@@ -328,7 +328,7 @@
           <w:rFonts w:hint="default"/>
           <w:lang w:val="es-ES"/>
         </w:rPr>
-        <w:t>3.1 Descripción de los Usuarios</w:t>
+        <w:t>3.1 Descripción de los usuarios</w:t>
       </w:r>
     </w:p>
     <w:p>
@@ -365,9 +365,27 @@
       <w:r>
         <w:rPr>
           <w:rFonts w:hint="default"/>
-          <w:lang w:val="es-ES"/>
-        </w:rPr>
-        <w:t>Habitantes de países con inflación: Requieren tener información actualizada para el día a día.</w:t>
+          <w:b/>
+          <w:bCs/>
+          <w:lang w:val="es-ES"/>
+        </w:rPr>
+        <w:t>Habitantes de países con inflación</w:t>
+      </w:r>
+      <w:r>
+        <w:rPr>
+          <w:rFonts w:hint="default"/>
+          <w:b w:val="0"/>
+          <w:bCs w:val="0"/>
+          <w:lang w:val="es-ES"/>
+        </w:rPr>
+        <w:t>:</w:t>
+      </w:r>
+      <w:r>
+        <w:rPr>
+          <w:rFonts w:hint="default"/>
+          <w:lang w:val="es-ES"/>
+        </w:rPr>
+        <w:t xml:space="preserve"> Personas que viven en economías inestables y necesitan información actualizada sobre tarifas de cambio para gestionar sus finanzas diarias.</w:t>
       </w:r>
     </w:p>
     <w:p>
@@ -387,9 +405,18 @@
       <w:r>
         <w:rPr>
           <w:rFonts w:hint="default"/>
-          <w:lang w:val="es-ES"/>
-        </w:rPr>
-        <w:t>Viajeros internacionales: Necesitan comparar tarifas de cambio antes de viajar, conocer que idioma hablan, conocer su geografía.</w:t>
+          <w:b/>
+          <w:bCs/>
+          <w:lang w:val="es-ES"/>
+        </w:rPr>
+        <w:t>Viajeros internacionales</w:t>
+      </w:r>
+      <w:r>
+        <w:rPr>
+          <w:rFonts w:hint="default"/>
+          <w:lang w:val="es-ES"/>
+        </w:rPr>
+        <w:t>: Personas que viajan al extranjero y requieren comparar tarifas de cambio, además de información sobre idiomas y geografía de los países que visitarán.</w:t>
       </w:r>
     </w:p>
     <w:p>
@@ -409,9 +436,18 @@
       <w:r>
         <w:rPr>
           <w:rFonts w:hint="default"/>
-          <w:lang w:val="es-ES"/>
-        </w:rPr>
-        <w:t>Empresas: Requieren información actualizada para gestionar transacciones financieras internacionales.</w:t>
+          <w:b/>
+          <w:bCs/>
+          <w:lang w:val="es-ES"/>
+        </w:rPr>
+        <w:t>Empresas</w:t>
+      </w:r>
+      <w:r>
+        <w:rPr>
+          <w:rFonts w:hint="default"/>
+          <w:lang w:val="es-ES"/>
+        </w:rPr>
+        <w:t>: Organizaciones que realizan transacciones financieras internacionales y necesitan datos precisos y actualizados para optimizar sus operaciones.</w:t>
       </w:r>
     </w:p>
     <w:p>
@@ -431,9 +467,18 @@
       <w:r>
         <w:rPr>
           <w:rFonts w:hint="default"/>
-          <w:lang w:val="es-ES"/>
-        </w:rPr>
-        <w:t>Estudiantes y académicos: Interesados en estudios geográficos ,estadisticos y económicos.</w:t>
+          <w:b/>
+          <w:bCs/>
+          <w:lang w:val="es-ES"/>
+        </w:rPr>
+        <w:t>Estudiantes y académicos</w:t>
+      </w:r>
+      <w:r>
+        <w:rPr>
+          <w:rFonts w:hint="default"/>
+          <w:lang w:val="es-ES"/>
+        </w:rPr>
+        <w:t>: Individuos interesados en estudios geográficos, estadísticos y económicos que utilizan la aplicación como herramienta educativa.</w:t>
       </w:r>
     </w:p>
     <w:p>
@@ -453,9 +498,18 @@
       <w:r>
         <w:rPr>
           <w:rFonts w:hint="default"/>
-          <w:lang w:val="es-ES"/>
-        </w:rPr>
-        <w:t>Público general: Busca aprender más sobre otros países de manera interactiva y entretenida.</w:t>
+          <w:b/>
+          <w:bCs/>
+          <w:lang w:val="es-ES"/>
+        </w:rPr>
+        <w:t>Público general</w:t>
+      </w:r>
+      <w:r>
+        <w:rPr>
+          <w:rFonts w:hint="default"/>
+          <w:lang w:val="es-ES"/>
+        </w:rPr>
+        <w:t>: Personas interesadas en aprender de manera interactiva y entretenida sobre diferentes países y sus características económicas y geográficas.</w:t>
       </w:r>
     </w:p>
     <w:p>
@@ -473,7 +527,7 @@
           <w:rFonts w:hint="default"/>
           <w:lang w:val="es-ES"/>
         </w:rPr>
-        <w:t>3.2 Necesidades Específicas</w:t>
+        <w:t>3.2 Necesidades específicas</w:t>
       </w:r>
     </w:p>
     <w:p>
@@ -493,9 +547,18 @@
       <w:r>
         <w:rPr>
           <w:rFonts w:hint="default"/>
-          <w:lang w:val="es-ES"/>
-        </w:rPr>
-        <w:t>Viajeros: Buscan tarifas de cambio precisas y rápidas, además de información útil sobre los países que visitan.</w:t>
+          <w:b/>
+          <w:bCs/>
+          <w:lang w:val="es-ES"/>
+        </w:rPr>
+        <w:t>Viajeros</w:t>
+      </w:r>
+      <w:r>
+        <w:rPr>
+          <w:rFonts w:hint="default"/>
+          <w:lang w:val="es-ES"/>
+        </w:rPr>
+        <w:t>: Buscan tasas de cambio precisas y rápidas, además de información útil sobre los países que visitan.</w:t>
       </w:r>
     </w:p>
     <w:p>
@@ -515,9 +578,18 @@
       <w:r>
         <w:rPr>
           <w:rFonts w:hint="default"/>
-          <w:lang w:val="es-ES"/>
-        </w:rPr>
-        <w:t>Habitantes de países con inflación: Tener información clara y precisa del valor de la divisa local se vuelve indispensable para las transacciones económicas cotidianas.</w:t>
+          <w:b/>
+          <w:bCs/>
+          <w:lang w:val="es-ES"/>
+        </w:rPr>
+        <w:t>Habitantes de países con inflación</w:t>
+      </w:r>
+      <w:r>
+        <w:rPr>
+          <w:rFonts w:hint="default"/>
+          <w:lang w:val="es-ES"/>
+        </w:rPr>
+        <w:t>: Necesitan información clara y precisa sobre el valor de la divisa local para sus transacciones económicas cotidianas.</w:t>
       </w:r>
     </w:p>
     <w:p>
@@ -537,9 +609,18 @@
       <w:r>
         <w:rPr>
           <w:rFonts w:hint="default"/>
-          <w:lang w:val="es-ES"/>
-        </w:rPr>
-        <w:t>Empresas: Necesitan datos fiables para optimizar operaciones financieras internacionales.</w:t>
+          <w:b/>
+          <w:bCs/>
+          <w:lang w:val="es-ES"/>
+        </w:rPr>
+        <w:t>Empresas</w:t>
+      </w:r>
+      <w:r>
+        <w:rPr>
+          <w:rFonts w:hint="default"/>
+          <w:lang w:val="es-ES"/>
+        </w:rPr>
+        <w:t>: Requieren datos fiables para optimizar sus operaciones financieras internacionales.</w:t>
       </w:r>
     </w:p>
     <w:p>
@@ -559,9 +640,18 @@
       <w:r>
         <w:rPr>
           <w:rFonts w:hint="default"/>
-          <w:lang w:val="es-ES"/>
-        </w:rPr>
-        <w:t>Académicos y estudiantes: Buscan información detallada y herramientas educativas.</w:t>
+          <w:b/>
+          <w:bCs/>
+          <w:lang w:val="es-ES"/>
+        </w:rPr>
+        <w:t>Académicos y estudiantes</w:t>
+      </w:r>
+      <w:r>
+        <w:rPr>
+          <w:rFonts w:hint="default"/>
+          <w:lang w:val="es-ES"/>
+        </w:rPr>
+        <w:t>: Buscan información detallada y herramientas educativas en geografía, estadística y economía.</w:t>
       </w:r>
     </w:p>
     <w:p>
@@ -581,9 +671,18 @@
       <w:r>
         <w:rPr>
           <w:rFonts w:hint="default"/>
-          <w:lang w:val="es-ES"/>
-        </w:rPr>
-        <w:t>Público general: Busca entretenimiento educativo y conocimientos sobre geografía, estadistico y economía global.</w:t>
+          <w:b/>
+          <w:bCs/>
+          <w:lang w:val="es-ES"/>
+        </w:rPr>
+        <w:t>Público general</w:t>
+      </w:r>
+      <w:r>
+        <w:rPr>
+          <w:rFonts w:hint="default"/>
+          <w:lang w:val="es-ES"/>
+        </w:rPr>
+        <w:t>: Busca entretenimiento educativo y conocimientos sobre geografía, estadísticas y economía global.</w:t>
       </w:r>
     </w:p>
     <w:p>
@@ -605,7 +704,7 @@
           <w:rFonts w:hint="default"/>
           <w:lang w:val="es-ES"/>
         </w:rPr>
-        <w:t>Tecnologías y Lenguajes Utilizados</w:t>
+        <w:t>Tecnologías y lenguajes utilizados</w:t>
       </w:r>
     </w:p>
     <w:p>
@@ -623,7 +722,7 @@
           <w:rFonts w:hint="default"/>
           <w:lang w:val="es-ES"/>
         </w:rPr>
-        <w:t>4.1 Lista Detallada de Tecnologías</w:t>
+        <w:t>4.1 Lista detallada de tecnologías</w:t>
       </w:r>
     </w:p>
     <w:p>
@@ -645,7 +744,7 @@
           <w:rFonts w:hint="default"/>
           <w:lang w:val="es-ES"/>
         </w:rPr>
-        <w:t>Frontend: HTML, CSS, JavaScript.</w:t>
+        <w:t>HTML, CSS,  JavaScript.</w:t>
       </w:r>
     </w:p>
     <w:p>
@@ -667,7 +766,7 @@
           <w:rFonts w:hint="default"/>
           <w:lang w:val="es-ES"/>
         </w:rPr>
-        <w:t xml:space="preserve"> localStorage</w:t>
+        <w:t xml:space="preserve"> LocalStorage</w:t>
       </w:r>
     </w:p>
     <w:p>
@@ -733,7 +832,29 @@
           <w:rFonts w:hint="default"/>
           <w:lang w:val="es-ES"/>
         </w:rPr>
-        <w:t>Herramientas de Desarrollo: Visual Studio Code, Git, GitHub</w:t>
+        <w:t>JSON</w:t>
+      </w:r>
+    </w:p>
+    <w:p>
+      <w:pPr>
+        <w:numPr>
+          <w:ilvl w:val="0"/>
+          <w:numId w:val="1"/>
+        </w:numPr>
+        <w:spacing w:line="360" w:lineRule="auto"/>
+        <w:ind w:left="420" w:leftChars="0" w:hanging="420" w:firstLineChars="0"/>
+        <w:jc w:val="both"/>
+        <w:rPr>
+          <w:rFonts w:hint="default"/>
+          <w:lang w:val="es-ES"/>
+        </w:rPr>
+      </w:pPr>
+      <w:r>
+        <w:rPr>
+          <w:rFonts w:hint="default"/>
+          <w:lang w:val="es-ES"/>
+        </w:rPr>
+        <w:t>Visual Studio Code, Git, GitHub</w:t>
       </w:r>
     </w:p>
     <w:p>
@@ -751,7 +872,7 @@
           <w:rFonts w:hint="default"/>
           <w:lang w:val="es-ES"/>
         </w:rPr>
-        <w:t>4.2 Justificación de la Elección de Cada Tecnología</w:t>
+        <w:t>4.2 Justificación de la elección de cada tecnología</w:t>
       </w:r>
     </w:p>
     <w:p>
@@ -776,7 +897,7 @@
           <w:rFonts w:hint="default"/>
           <w:lang w:val="es-ES"/>
         </w:rPr>
-        <w:t xml:space="preserve"> : Estas tecnologías fueron elegidas por su versatilidad y capacidad para desarrollar interfaces de usuario dinámicas y eficientes. </w:t>
+        <w:t xml:space="preserve"> : Estas tecnologías fueron elegidas por su eficiencia y capacidad para desarrollar interfaces de usuario dinámicas.</w:t>
       </w:r>
     </w:p>
     <w:p>
@@ -879,6 +1000,40 @@
           <w:lang w:val="es-ES"/>
         </w:rPr>
         <w:t>: La integración con esta API proporciona datos actualizados y precisos sobre las tarifas de cambio de divisas, asegurando que los usuarios puedan realizar comparaciones precisas y relevantes.</w:t>
+      </w:r>
+    </w:p>
+    <w:p>
+      <w:pPr>
+        <w:jc w:val="both"/>
+        <w:rPr>
+          <w:rFonts w:hint="default"/>
+          <w:lang w:val="es-ES"/>
+        </w:rPr>
+      </w:pPr>
+    </w:p>
+    <w:p>
+      <w:pPr>
+        <w:jc w:val="both"/>
+        <w:rPr>
+          <w:rFonts w:hint="default"/>
+          <w:lang w:val="es-ES"/>
+        </w:rPr>
+      </w:pPr>
+      <w:r>
+        <w:rPr>
+          <w:rFonts w:hint="default"/>
+          <w:b/>
+          <w:bCs/>
+          <w:lang w:val="es-ES"/>
+        </w:rPr>
+        <w:t>JSON</w:t>
+      </w:r>
+      <w:r>
+        <w:rPr>
+          <w:rFonts w:hint="default"/>
+          <w:lang w:val="es-ES"/>
+        </w:rPr>
+        <w:t>: Utilizado para manejar y almacenar datos estructurados de manera eficiente, facilitando la integración con la API de tasas de cambio y el almacenamiento de información sobre los países.</w:t>
       </w:r>
     </w:p>
     <w:p>
@@ -936,7 +1091,7 @@
           <w:rFonts w:hint="default"/>
           <w:lang w:val="es-ES"/>
         </w:rPr>
-        <w:t>Ejecución del Sitio Web Principal</w:t>
+        <w:t>Ejecución del sitio web principal</w:t>
       </w:r>
     </w:p>
     <w:p>
@@ -1826,7 +1981,7 @@
           <w:rFonts w:hint="default"/>
           <w:lang w:val="es-ES"/>
         </w:rPr>
-        <w:t xml:space="preserve">Contiene archivos específicos como HTML, CSS y JavaScript destinados a mostrar información detallada sobre cada país incluyendo datos geográficos, económicos o culturales relevantes. </w:t>
+        <w:t xml:space="preserve">Contiene archivos específicos como HTML, CSS y JavaScript destinados a mostrar información detallada sobre cada país incluyendo datos geográficos, económicos y culturales relevantes. </w:t>
       </w:r>
     </w:p>
     <w:p>
@@ -1933,6 +2088,409 @@
           <w:lang w:val="es-ES"/>
         </w:rPr>
         <w:t>Contiene la lógica de la trivia, incluyendo la generación de preguntas, manejo de respuestas y gestión del estado del juego.</w:t>
+      </w:r>
+    </w:p>
+    <w:p>
+      <w:pPr>
+        <w:pStyle w:val="3"/>
+        <w:numPr>
+          <w:ilvl w:val="0"/>
+          <w:numId w:val="0"/>
+        </w:numPr>
+        <w:bidi w:val="0"/>
+        <w:jc w:val="both"/>
+        <w:outlineLvl w:val="1"/>
+        <w:rPr>
+          <w:rFonts w:hint="default"/>
+          <w:lang w:val="es-ES"/>
+        </w:rPr>
+      </w:pPr>
+      <w:r>
+        <w:rPr>
+          <w:rFonts w:hint="default"/>
+          <w:lang w:val="es-ES"/>
+        </w:rPr>
+        <w:t>6.Proceso y calendario de desarrollo</w:t>
+      </w:r>
+    </w:p>
+    <w:p>
+      <w:pPr>
+        <w:pStyle w:val="4"/>
+        <w:bidi w:val="0"/>
+        <w:jc w:val="both"/>
+        <w:rPr>
+          <w:rFonts w:hint="default"/>
+          <w:lang w:val="es-ES"/>
+        </w:rPr>
+      </w:pPr>
+      <w:r>
+        <w:rPr>
+          <w:rFonts w:hint="default"/>
+          <w:lang w:val="es-ES"/>
+        </w:rPr>
+        <w:t>6.1 Descripción del proceso de desarrollo</w:t>
+      </w:r>
+    </w:p>
+    <w:p>
+      <w:pPr>
+        <w:jc w:val="both"/>
+        <w:rPr>
+          <w:rFonts w:hint="default"/>
+          <w:lang w:val="es-ES"/>
+        </w:rPr>
+      </w:pPr>
+      <w:r>
+        <w:rPr>
+          <w:rFonts w:hint="default"/>
+          <w:lang w:val="es-ES"/>
+        </w:rPr>
+        <w:t>El desarrollo del "Comparador de Países" se llevó a cabo trabajando de manera constante con un mínimo de 4 horas por día. Se planteaban los problemas, se resolvían y luego se refactorizaba el código para mejorarlo. Además, se realizaron revisiones continuas para adaptarse a los cambios y garantizar la calidad del producto final.</w:t>
+      </w:r>
+    </w:p>
+    <w:p>
+      <w:pPr>
+        <w:pStyle w:val="4"/>
+        <w:bidi w:val="0"/>
+        <w:jc w:val="both"/>
+        <w:rPr>
+          <w:rFonts w:hint="default"/>
+          <w:lang w:val="es-ES"/>
+        </w:rPr>
+      </w:pPr>
+      <w:r>
+        <w:rPr>
+          <w:rFonts w:hint="default"/>
+          <w:lang w:val="es-ES"/>
+        </w:rPr>
+        <w:t>6.2 Proceso y calendario de desarrollo</w:t>
+      </w:r>
+    </w:p>
+    <w:p>
+      <w:pPr>
+        <w:jc w:val="both"/>
+        <w:rPr>
+          <w:rFonts w:hint="default"/>
+          <w:lang w:val="es-ES"/>
+        </w:rPr>
+      </w:pPr>
+      <w:r>
+        <w:rPr>
+          <w:rFonts w:hint="default"/>
+          <w:b/>
+          <w:bCs/>
+          <w:lang w:val="es-ES"/>
+        </w:rPr>
+        <w:t>Inicio del proyecto</w:t>
+      </w:r>
+      <w:r>
+        <w:rPr>
+          <w:rFonts w:hint="default"/>
+          <w:lang w:val="es-ES"/>
+        </w:rPr>
+        <w:t>: El proyecto inició el 23 de mayo de 2024 con la configuración inicial del repositorio y la definición de la estructura base del proyecto.</w:t>
+      </w:r>
+    </w:p>
+    <w:p>
+      <w:pPr>
+        <w:jc w:val="both"/>
+        <w:rPr>
+          <w:rFonts w:hint="default"/>
+          <w:lang w:val="es-ES"/>
+        </w:rPr>
+      </w:pPr>
+    </w:p>
+    <w:p>
+      <w:pPr>
+        <w:jc w:val="both"/>
+        <w:rPr>
+          <w:rFonts w:hint="default"/>
+          <w:lang w:val="es-ES"/>
+        </w:rPr>
+      </w:pPr>
+      <w:r>
+        <w:rPr>
+          <w:rFonts w:hint="default"/>
+          <w:b/>
+          <w:bCs/>
+          <w:lang w:val="es-ES"/>
+        </w:rPr>
+        <w:t>Desarrollo inicial:</w:t>
+      </w:r>
+      <w:r>
+        <w:rPr>
+          <w:rFonts w:hint="default"/>
+          <w:lang w:val="es-ES"/>
+        </w:rPr>
+        <w:t xml:space="preserve"> Se llevó a cabo desde el 24 de mayo de 2024 hasta el 1 de julio de 2024, enfocándose en la implementación de la estructura base de la interfaz de usuario y la integración inicial con la API de tasas de cambio.</w:t>
+      </w:r>
+    </w:p>
+    <w:p>
+      <w:pPr>
+        <w:jc w:val="both"/>
+        <w:rPr>
+          <w:rFonts w:hint="default"/>
+          <w:lang w:val="es-ES"/>
+        </w:rPr>
+      </w:pPr>
+    </w:p>
+    <w:p>
+      <w:pPr>
+        <w:jc w:val="both"/>
+        <w:rPr>
+          <w:rFonts w:hint="default"/>
+          <w:lang w:val="es-ES"/>
+        </w:rPr>
+      </w:pPr>
+      <w:r>
+        <w:rPr>
+          <w:rFonts w:hint="default"/>
+          <w:b/>
+          <w:bCs/>
+          <w:lang w:val="es-ES"/>
+        </w:rPr>
+        <w:t>Pruebas y refactorizacion</w:t>
+      </w:r>
+      <w:r>
+        <w:rPr>
+          <w:rFonts w:hint="default"/>
+          <w:lang w:val="es-ES"/>
+        </w:rPr>
+        <w:t xml:space="preserve">: Se realizaron refactorizaciones en el </w:t>
+      </w:r>
+      <w:r>
+        <w:rPr>
+          <w:rFonts w:hint="default"/>
+          <w:lang w:val="es-AR"/>
+        </w:rPr>
+        <w:t>código</w:t>
+      </w:r>
+      <w:r>
+        <w:rPr>
+          <w:rFonts w:hint="default"/>
+          <w:lang w:val="es-ES"/>
+        </w:rPr>
+        <w:t xml:space="preserve"> y pruebas de la aplicación del 14 de junio de 2024 al 3 de julio de 2024. Durante este período, se corrigieron errores identificados y se optimizó tanto la legibilidad del código como el rendimiento de la aplicacion.</w:t>
+      </w:r>
+    </w:p>
+    <w:p>
+      <w:pPr>
+        <w:jc w:val="both"/>
+        <w:rPr>
+          <w:rFonts w:hint="default"/>
+          <w:lang w:val="es-ES"/>
+        </w:rPr>
+      </w:pPr>
+    </w:p>
+    <w:p>
+      <w:pPr>
+        <w:jc w:val="both"/>
+        <w:rPr>
+          <w:rFonts w:hint="default"/>
+          <w:lang w:val="es-ES"/>
+        </w:rPr>
+      </w:pPr>
+      <w:r>
+        <w:rPr>
+          <w:rFonts w:hint="default"/>
+          <w:b/>
+          <w:bCs/>
+          <w:lang w:val="es-ES"/>
+        </w:rPr>
+        <w:t>Despliegue</w:t>
+      </w:r>
+      <w:r>
+        <w:rPr>
+          <w:rFonts w:hint="default"/>
+          <w:lang w:val="es-ES"/>
+        </w:rPr>
+        <w:t>: La versión inicial del sitio se complet</w:t>
+      </w:r>
+      <w:r>
+        <w:rPr>
+          <w:rFonts w:hint="default"/>
+          <w:lang w:val="es-AR"/>
+        </w:rPr>
+        <w:t>ó</w:t>
+      </w:r>
+      <w:r>
+        <w:rPr>
+          <w:rFonts w:hint="default"/>
+          <w:lang w:val="es-ES"/>
+        </w:rPr>
+        <w:t xml:space="preserve"> el 1 de julio de 2024 en un entorno de producción, listo para su despliegue oficial.</w:t>
+      </w:r>
+    </w:p>
+    <w:p>
+      <w:pPr>
+        <w:pStyle w:val="4"/>
+        <w:bidi w:val="0"/>
+        <w:jc w:val="both"/>
+        <w:rPr>
+          <w:rFonts w:hint="default"/>
+          <w:lang w:val="es-ES"/>
+        </w:rPr>
+      </w:pPr>
+      <w:r>
+        <w:rPr>
+          <w:rFonts w:hint="default"/>
+          <w:lang w:val="es-ES"/>
+        </w:rPr>
+        <w:t xml:space="preserve">6.3 Hitos </w:t>
+      </w:r>
+      <w:r>
+        <w:rPr>
+          <w:rFonts w:hint="default"/>
+          <w:lang w:val="es-AR"/>
+        </w:rPr>
+        <w:t>c</w:t>
+      </w:r>
+      <w:r>
+        <w:rPr>
+          <w:rFonts w:hint="default"/>
+          <w:lang w:val="es-ES"/>
+        </w:rPr>
+        <w:t>lave</w:t>
+      </w:r>
+    </w:p>
+    <w:p>
+      <w:pPr>
+        <w:spacing w:line="360" w:lineRule="auto"/>
+        <w:jc w:val="both"/>
+        <w:rPr>
+          <w:rFonts w:hint="default"/>
+          <w:lang w:val="es-ES"/>
+        </w:rPr>
+      </w:pPr>
+      <w:r>
+        <w:rPr>
+          <w:rFonts w:hint="default"/>
+          <w:lang w:val="es-ES"/>
+        </w:rPr>
+        <w:t>Durante el desarrollo, se alcanzaron varios hitos importantes:</w:t>
+      </w:r>
+    </w:p>
+    <w:p>
+      <w:pPr>
+        <w:numPr>
+          <w:ilvl w:val="0"/>
+          <w:numId w:val="5"/>
+        </w:numPr>
+        <w:spacing w:line="360" w:lineRule="auto"/>
+        <w:ind w:left="820" w:leftChars="0" w:hanging="420" w:firstLineChars="0"/>
+        <w:jc w:val="both"/>
+        <w:rPr>
+          <w:rFonts w:hint="default"/>
+          <w:lang w:val="es-ES"/>
+        </w:rPr>
+      </w:pPr>
+      <w:r>
+        <w:rPr>
+          <w:rFonts w:hint="default"/>
+          <w:lang w:val="es-ES"/>
+        </w:rPr>
+        <w:t>Configuración inicial de la interfaz de usuario.</w:t>
+      </w:r>
+    </w:p>
+    <w:p>
+      <w:pPr>
+        <w:numPr>
+          <w:ilvl w:val="0"/>
+          <w:numId w:val="5"/>
+        </w:numPr>
+        <w:spacing w:line="360" w:lineRule="auto"/>
+        <w:ind w:left="820" w:leftChars="0" w:hanging="420" w:firstLineChars="0"/>
+        <w:jc w:val="both"/>
+        <w:rPr>
+          <w:rFonts w:hint="default"/>
+          <w:lang w:val="es-ES"/>
+        </w:rPr>
+      </w:pPr>
+      <w:r>
+        <w:rPr>
+          <w:rFonts w:hint="default"/>
+          <w:lang w:val="es-ES"/>
+        </w:rPr>
+        <w:t>Crea</w:t>
+      </w:r>
+      <w:r>
+        <w:rPr>
+          <w:rFonts w:hint="default"/>
+          <w:lang w:val="es-AR"/>
+        </w:rPr>
+        <w:t>ción de</w:t>
+      </w:r>
+      <w:r>
+        <w:rPr>
+          <w:rFonts w:hint="default"/>
+          <w:lang w:val="es-ES"/>
+        </w:rPr>
+        <w:t xml:space="preserve"> una estructura de código que sea optima para crecer.</w:t>
+      </w:r>
+    </w:p>
+    <w:p>
+      <w:pPr>
+        <w:numPr>
+          <w:ilvl w:val="0"/>
+          <w:numId w:val="5"/>
+        </w:numPr>
+        <w:spacing w:line="360" w:lineRule="auto"/>
+        <w:ind w:left="820" w:leftChars="0" w:hanging="420" w:firstLineChars="0"/>
+        <w:jc w:val="both"/>
+        <w:rPr>
+          <w:rFonts w:hint="default"/>
+          <w:lang w:val="es-ES"/>
+        </w:rPr>
+      </w:pPr>
+      <w:r>
+        <w:rPr>
+          <w:rFonts w:hint="default"/>
+          <w:lang w:val="es-ES"/>
+        </w:rPr>
+        <w:t>Integración exitosa de la API de tasas de cambio  y restcountries.</w:t>
+      </w:r>
+    </w:p>
+    <w:p>
+      <w:pPr>
+        <w:numPr>
+          <w:ilvl w:val="0"/>
+          <w:numId w:val="5"/>
+        </w:numPr>
+        <w:spacing w:line="360" w:lineRule="auto"/>
+        <w:ind w:left="820" w:leftChars="0" w:hanging="420" w:firstLineChars="0"/>
+        <w:jc w:val="both"/>
+        <w:rPr>
+          <w:rFonts w:hint="default"/>
+          <w:lang w:val="es-ES"/>
+        </w:rPr>
+      </w:pPr>
+      <w:r>
+        <w:rPr>
+          <w:rFonts w:hint="default"/>
+          <w:lang w:val="es-ES"/>
+        </w:rPr>
+        <w:t>Implementación de la funcionalidad básica de la trivia.</w:t>
+      </w:r>
+    </w:p>
+    <w:p>
+      <w:pPr>
+        <w:numPr>
+          <w:ilvl w:val="0"/>
+          <w:numId w:val="5"/>
+        </w:numPr>
+        <w:spacing w:line="360" w:lineRule="auto"/>
+        <w:ind w:left="820" w:leftChars="0" w:hanging="420" w:firstLineChars="0"/>
+        <w:jc w:val="both"/>
+        <w:rPr>
+          <w:rFonts w:hint="default"/>
+          <w:lang w:val="es-ES"/>
+        </w:rPr>
+      </w:pPr>
+      <w:r>
+        <w:rPr>
+          <w:rFonts w:hint="default"/>
+          <w:lang w:val="es-ES"/>
+        </w:rPr>
+        <w:t xml:space="preserve">Culminación oficial del sitio </w:t>
       </w:r>
     </w:p>
     <w:p>
@@ -1950,7 +2508,35 @@
           <w:rFonts w:hint="default"/>
           <w:lang w:val="es-ES"/>
         </w:rPr>
-        <w:t>6. Proceso y Calendario de Desarrollo</w:t>
+        <w:t xml:space="preserve">7. Implementación y </w:t>
+      </w:r>
+      <w:r>
+        <w:rPr>
+          <w:rFonts w:hint="default"/>
+          <w:lang w:val="es-AR"/>
+        </w:rPr>
+        <w:t>f</w:t>
+      </w:r>
+      <w:r>
+        <w:rPr>
+          <w:rFonts w:hint="default"/>
+          <w:lang w:val="es-ES"/>
+        </w:rPr>
+        <w:t xml:space="preserve">uncionalidades </w:t>
+      </w:r>
+      <w:r>
+        <w:rPr>
+          <w:rFonts w:hint="default"/>
+          <w:lang w:val="es-AR"/>
+        </w:rPr>
+        <w:t>c</w:t>
+      </w:r>
+      <w:r>
+        <w:rPr>
+          <w:rFonts w:hint="default"/>
+          <w:lang w:val="es-ES"/>
+        </w:rPr>
+        <w:t>lave</w:t>
       </w:r>
     </w:p>
     <w:p>
@@ -1968,23 +2554,131 @@
           <w:rFonts w:hint="default"/>
           <w:lang w:val="es-ES"/>
         </w:rPr>
-        <w:t>6.1 Descripción del Proceso de Desarrollo</w:t>
-      </w:r>
-    </w:p>
-    <w:p>
-      <w:pPr>
-        <w:jc w:val="both"/>
-        <w:rPr>
-          <w:rFonts w:hint="default"/>
-          <w:lang w:val="es-ES"/>
-        </w:rPr>
-      </w:pPr>
-      <w:r>
-        <w:rPr>
-          <w:rFonts w:hint="default"/>
-          <w:lang w:val="es-ES"/>
-        </w:rPr>
-        <w:t>El desarrollo del "Comparador de Países" se llevó a cabo siguiendo una metodología ágil. Se organizaron sprints con entregas increméntales y revisiones continuas para adaptarse a los cambios y garantizar la calidad del producto final.</w:t>
+        <w:t xml:space="preserve">7.1 Funcionalidades </w:t>
+      </w:r>
+      <w:r>
+        <w:rPr>
+          <w:rFonts w:hint="default"/>
+          <w:lang w:val="es-AR"/>
+        </w:rPr>
+        <w:t>p</w:t>
+      </w:r>
+      <w:r>
+        <w:rPr>
+          <w:rFonts w:hint="default"/>
+          <w:lang w:val="es-ES"/>
+        </w:rPr>
+        <w:t>rincipales</w:t>
+      </w:r>
+    </w:p>
+    <w:p>
+      <w:pPr>
+        <w:numPr>
+          <w:ilvl w:val="0"/>
+          <w:numId w:val="5"/>
+        </w:numPr>
+        <w:spacing w:line="360" w:lineRule="auto"/>
+        <w:ind w:left="820" w:leftChars="0" w:hanging="420" w:firstLineChars="0"/>
+        <w:jc w:val="both"/>
+        <w:rPr>
+          <w:rFonts w:hint="default"/>
+          <w:lang w:val="es-ES"/>
+        </w:rPr>
+      </w:pPr>
+      <w:r>
+        <w:rPr>
+          <w:rFonts w:hint="default"/>
+          <w:lang w:val="es-ES"/>
+        </w:rPr>
+        <w:t>Comparación de tarifas de cambio entre países.</w:t>
+      </w:r>
+    </w:p>
+    <w:p>
+      <w:pPr>
+        <w:numPr>
+          <w:ilvl w:val="0"/>
+          <w:numId w:val="5"/>
+        </w:numPr>
+        <w:spacing w:line="360" w:lineRule="auto"/>
+        <w:ind w:left="820" w:leftChars="0" w:hanging="420" w:firstLineChars="0"/>
+        <w:jc w:val="both"/>
+        <w:rPr>
+          <w:rFonts w:hint="default"/>
+          <w:lang w:val="es-ES"/>
+        </w:rPr>
+      </w:pPr>
+      <w:r>
+        <w:rPr>
+          <w:rFonts w:hint="default"/>
+          <w:lang w:val="es-ES"/>
+        </w:rPr>
+        <w:t>Información detallada sobre cada país.</w:t>
+      </w:r>
+    </w:p>
+    <w:p>
+      <w:pPr>
+        <w:numPr>
+          <w:ilvl w:val="0"/>
+          <w:numId w:val="5"/>
+        </w:numPr>
+        <w:spacing w:line="360" w:lineRule="auto"/>
+        <w:ind w:left="820" w:leftChars="0" w:hanging="420" w:firstLineChars="0"/>
+        <w:jc w:val="both"/>
+        <w:rPr>
+          <w:rFonts w:hint="default"/>
+          <w:lang w:val="es-ES"/>
+        </w:rPr>
+      </w:pPr>
+      <w:r>
+        <w:rPr>
+          <w:rFonts w:hint="default"/>
+          <w:lang w:val="es-ES"/>
+        </w:rPr>
+        <w:t>Trivia educativa para entretenimiento y aprendizaje.</w:t>
+      </w:r>
+    </w:p>
+    <w:p>
+      <w:pPr>
+        <w:numPr>
+          <w:ilvl w:val="0"/>
+          <w:numId w:val="5"/>
+        </w:numPr>
+        <w:spacing w:line="360" w:lineRule="auto"/>
+        <w:ind w:left="820" w:leftChars="0" w:hanging="420" w:firstLineChars="0"/>
+        <w:jc w:val="both"/>
+        <w:rPr>
+          <w:rFonts w:hint="default"/>
+          <w:lang w:val="es-ES"/>
+        </w:rPr>
+      </w:pPr>
+      <w:r>
+        <w:rPr>
+          <w:rFonts w:hint="default"/>
+          <w:lang w:val="es-ES"/>
+        </w:rPr>
+        <w:t>Gestión de favoritos y funcionalidad de historial.</w:t>
+      </w:r>
+    </w:p>
+    <w:p>
+      <w:pPr>
+        <w:numPr>
+          <w:ilvl w:val="0"/>
+          <w:numId w:val="5"/>
+        </w:numPr>
+        <w:spacing w:line="360" w:lineRule="auto"/>
+        <w:ind w:left="820" w:leftChars="0" w:hanging="420" w:firstLineChars="0"/>
+        <w:jc w:val="both"/>
+        <w:rPr>
+          <w:rFonts w:hint="default"/>
+          <w:lang w:val="es-ES"/>
+        </w:rPr>
+      </w:pPr>
+      <w:r>
+        <w:rPr>
+          <w:rFonts w:hint="default"/>
+          <w:lang w:val="es-ES"/>
+        </w:rPr>
+        <w:t>Incentivos a la curiosidad ofreciendo fácil acceso a otros paises.</w:t>
       </w:r>
     </w:p>
     <w:p>
@@ -2002,148 +2696,230 @@
           <w:rFonts w:hint="default"/>
           <w:lang w:val="es-ES"/>
         </w:rPr>
-        <w:t>6.2 Proceso y Calendario de Desarrollo</w:t>
-      </w:r>
-    </w:p>
-    <w:p>
-      <w:pPr>
-        <w:jc w:val="both"/>
-        <w:rPr>
-          <w:rFonts w:hint="default"/>
-          <w:lang w:val="es-ES"/>
-        </w:rPr>
-      </w:pPr>
-      <w:r>
-        <w:rPr>
-          <w:rFonts w:hint="default"/>
-          <w:b/>
-          <w:bCs/>
-          <w:lang w:val="es-ES"/>
-        </w:rPr>
-        <w:t>Inicio del Proyecto</w:t>
-      </w:r>
-      <w:r>
-        <w:rPr>
-          <w:rFonts w:hint="default"/>
-          <w:lang w:val="es-ES"/>
-        </w:rPr>
-        <w:t>: El proyecto inició el 23 de mayo de 2024 con la configuración inicial del repositorio y la definición de la estructura base del proyecto.</w:t>
-      </w:r>
-    </w:p>
-    <w:p>
-      <w:pPr>
-        <w:jc w:val="both"/>
-        <w:rPr>
-          <w:rFonts w:hint="default"/>
-          <w:lang w:val="es-ES"/>
-        </w:rPr>
-      </w:pPr>
-    </w:p>
-    <w:p>
-      <w:pPr>
-        <w:jc w:val="both"/>
-        <w:rPr>
-          <w:rFonts w:hint="default"/>
-          <w:lang w:val="es-ES"/>
-        </w:rPr>
-      </w:pPr>
-      <w:r>
-        <w:rPr>
-          <w:rFonts w:hint="default"/>
-          <w:b/>
-          <w:bCs/>
-          <w:lang w:val="es-ES"/>
-        </w:rPr>
-        <w:t>Desarrollo Inicial:</w:t>
-      </w:r>
-      <w:r>
-        <w:rPr>
-          <w:rFonts w:hint="default"/>
-          <w:lang w:val="es-ES"/>
-        </w:rPr>
-        <w:t xml:space="preserve"> Se llevó a cabo desde el 24 de mayo de 2024 hasta el 1 de julio de 2024, enfocándose en la implementación de la estructura base de la interfaz de usuario y la integración inicial con la API de tasas de cambio.</w:t>
-      </w:r>
-    </w:p>
-    <w:p>
-      <w:pPr>
-        <w:jc w:val="both"/>
-        <w:rPr>
-          <w:rFonts w:hint="default"/>
-          <w:lang w:val="es-ES"/>
-        </w:rPr>
-      </w:pPr>
-    </w:p>
-    <w:p>
-      <w:pPr>
-        <w:jc w:val="both"/>
-        <w:rPr>
-          <w:rFonts w:hint="default"/>
-          <w:lang w:val="es-ES"/>
-        </w:rPr>
-      </w:pPr>
-      <w:r>
-        <w:rPr>
-          <w:rFonts w:hint="default"/>
-          <w:b/>
-          <w:bCs/>
-          <w:lang w:val="es-ES"/>
-        </w:rPr>
-        <w:t>Pruebas y Refactorizacion</w:t>
-      </w:r>
-      <w:r>
-        <w:rPr>
-          <w:rFonts w:hint="default"/>
-          <w:lang w:val="es-ES"/>
-        </w:rPr>
-        <w:t xml:space="preserve">: Se realizaron refactorizaciones en el </w:t>
-      </w:r>
-      <w:r>
-        <w:rPr>
-          <w:rFonts w:hint="default"/>
-          <w:lang w:val="es-AR"/>
-        </w:rPr>
-        <w:t>código</w:t>
-      </w:r>
-      <w:r>
-        <w:rPr>
-          <w:rFonts w:hint="default"/>
-          <w:lang w:val="es-ES"/>
-        </w:rPr>
-        <w:t xml:space="preserve"> y pruebas de la aplicación del 14 de junio de 2024 al 3 de julio de 2024. Durante este período, se corrigieron errores identificados y se optimizó tanto la legibilidad del código como el rendimiento del proyecto.</w:t>
-      </w:r>
-    </w:p>
-    <w:p>
-      <w:pPr>
-        <w:jc w:val="both"/>
-        <w:rPr>
-          <w:rFonts w:hint="default"/>
-          <w:lang w:val="es-ES"/>
-        </w:rPr>
-      </w:pPr>
-    </w:p>
-    <w:p>
-      <w:pPr>
-        <w:jc w:val="both"/>
-        <w:rPr>
-          <w:rFonts w:hint="default"/>
-          <w:lang w:val="es-ES"/>
-        </w:rPr>
-      </w:pPr>
-      <w:r>
-        <w:rPr>
-          <w:rFonts w:hint="default"/>
-          <w:b/>
-          <w:bCs/>
-          <w:lang w:val="es-ES"/>
-        </w:rPr>
-        <w:t>Despliegue</w:t>
-      </w:r>
-      <w:r>
-        <w:rPr>
-          <w:rFonts w:hint="default"/>
-          <w:lang w:val="es-ES"/>
-        </w:rPr>
-        <w:t>: La versión inicial del sitio se completo el 1 de julio de 2024 en un entorno de producción, listo para su despliegue oficial.</w:t>
+        <w:t xml:space="preserve">7.2 Desafíos </w:t>
+      </w:r>
+      <w:r>
+        <w:rPr>
+          <w:rFonts w:hint="default"/>
+          <w:lang w:val="es-AR"/>
+        </w:rPr>
+        <w:t>t</w:t>
+      </w:r>
+      <w:r>
+        <w:rPr>
+          <w:rFonts w:hint="default"/>
+          <w:lang w:val="es-ES"/>
+        </w:rPr>
+        <w:t xml:space="preserve">écnicos y </w:t>
+      </w:r>
+      <w:r>
+        <w:rPr>
+          <w:rFonts w:hint="default"/>
+          <w:lang w:val="es-AR"/>
+        </w:rPr>
+        <w:t>s</w:t>
+      </w:r>
+      <w:r>
+        <w:rPr>
+          <w:rFonts w:hint="default"/>
+          <w:lang w:val="es-ES"/>
+        </w:rPr>
+        <w:t>oluciones</w:t>
+      </w:r>
+    </w:p>
+    <w:p>
+      <w:pPr>
+        <w:numPr>
+          <w:ilvl w:val="0"/>
+          <w:numId w:val="5"/>
+        </w:numPr>
+        <w:spacing w:line="360" w:lineRule="auto"/>
+        <w:ind w:left="820" w:leftChars="0" w:hanging="420" w:firstLineChars="0"/>
+        <w:jc w:val="both"/>
+        <w:rPr>
+          <w:rFonts w:hint="default"/>
+          <w:lang w:val="es-ES"/>
+        </w:rPr>
+      </w:pPr>
+      <w:r>
+        <w:rPr>
+          <w:rFonts w:hint="default"/>
+          <w:b/>
+          <w:bCs/>
+          <w:lang w:val="es-ES"/>
+        </w:rPr>
+        <w:t>Datos combinados</w:t>
+      </w:r>
+      <w:r>
+        <w:rPr>
+          <w:rFonts w:hint="default"/>
+          <w:lang w:val="es-ES"/>
+        </w:rPr>
+        <w:t xml:space="preserve">: </w:t>
+      </w:r>
+      <w:r>
+        <w:rPr>
+          <w:rFonts w:hint="default"/>
+          <w:lang w:val="es-AR"/>
+        </w:rPr>
+        <w:t>e</w:t>
+      </w:r>
+      <w:r>
+        <w:rPr>
+          <w:rFonts w:hint="default"/>
+          <w:lang w:val="es-ES"/>
+        </w:rPr>
+        <w:t>l hecho de tener que combinar dos bases de datos, para evitar inconvenientes con la API de países, se creo un un archivo JSON con todos los datos de la misma, ese archivo se llamo paises.json y considerando las diferencias entre las diferentes APIS, implicó unificar la información del país con las tarifas dependiendo su divisa, ya que algunos países no tenían divisa y otros tenían más de una, por lo que la solución fue crear un array con la información útil para la aplicación, descartando los países sin divisas.</w:t>
+      </w:r>
+    </w:p>
+    <w:p>
+      <w:pPr>
+        <w:numPr>
+          <w:ilvl w:val="0"/>
+          <w:numId w:val="5"/>
+        </w:numPr>
+        <w:spacing w:line="360" w:lineRule="auto"/>
+        <w:ind w:left="820" w:leftChars="0" w:hanging="420" w:firstLineChars="0"/>
+        <w:jc w:val="both"/>
+        <w:rPr>
+          <w:rFonts w:hint="default"/>
+          <w:lang w:val="es-ES"/>
+        </w:rPr>
+      </w:pPr>
+      <w:r>
+        <w:rPr>
+          <w:rFonts w:hint="default"/>
+          <w:b/>
+          <w:bCs/>
+          <w:lang w:val="es-ES"/>
+        </w:rPr>
+        <w:t>Local storage y estado</w:t>
+      </w:r>
+      <w:r>
+        <w:rPr>
+          <w:rFonts w:hint="default"/>
+          <w:lang w:val="es-ES"/>
+        </w:rPr>
+        <w:t xml:space="preserve">: </w:t>
+      </w:r>
+      <w:r>
+        <w:rPr>
+          <w:rFonts w:hint="default"/>
+          <w:lang w:val="es-AR"/>
+        </w:rPr>
+        <w:t>p</w:t>
+      </w:r>
+      <w:r>
+        <w:rPr>
+          <w:rFonts w:hint="default"/>
+          <w:lang w:val="es-ES"/>
+        </w:rPr>
+        <w:t>ara que el sitio se comunique correctamente, fue necesario implementar el estado y guardarlos en Local storage para mantener la consistencia, especialmente porque la aplicación principal sirve como puerta de entrada a la página de países.</w:t>
+      </w:r>
+    </w:p>
+    <w:p>
+      <w:pPr>
+        <w:numPr>
+          <w:ilvl w:val="0"/>
+          <w:numId w:val="5"/>
+        </w:numPr>
+        <w:spacing w:line="360" w:lineRule="auto"/>
+        <w:ind w:left="820" w:leftChars="0" w:hanging="420" w:firstLineChars="0"/>
+        <w:jc w:val="both"/>
+        <w:rPr>
+          <w:rFonts w:hint="default"/>
+          <w:lang w:val="es-ES"/>
+        </w:rPr>
+      </w:pPr>
+      <w:r>
+        <w:rPr>
+          <w:rFonts w:hint="default"/>
+          <w:b/>
+          <w:bCs/>
+          <w:lang w:val="es-ES"/>
+        </w:rPr>
+        <w:t>Interactividad de la trivia</w:t>
+      </w:r>
+      <w:r>
+        <w:rPr>
+          <w:rFonts w:hint="default"/>
+          <w:lang w:val="es-ES"/>
+        </w:rPr>
+        <w:t xml:space="preserve">: </w:t>
+      </w:r>
+      <w:r>
+        <w:rPr>
+          <w:rFonts w:hint="default"/>
+          <w:lang w:val="es-AR"/>
+        </w:rPr>
+        <w:t>s</w:t>
+      </w:r>
+      <w:r>
+        <w:rPr>
+          <w:rFonts w:hint="default"/>
+          <w:lang w:val="es-ES"/>
+        </w:rPr>
+        <w:t>e diseñaron preguntas dinámicas, se deshabilitaron botones, se mantuvieron estadísticas, se gestionaron respuestas, se implementaron estilos dinámicos, y se utilizó setInterval y setTimeout, además de limpiar los intervalos al completarse cierto tiempo.</w:t>
+      </w:r>
+    </w:p>
+    <w:p>
+      <w:pPr>
+        <w:pStyle w:val="3"/>
+        <w:bidi w:val="0"/>
+        <w:jc w:val="both"/>
+        <w:rPr>
+          <w:rFonts w:hint="default"/>
+          <w:lang w:val="es-ES"/>
+        </w:rPr>
+      </w:pPr>
+      <w:r>
+        <w:rPr>
+          <w:rFonts w:hint="default"/>
+          <w:lang w:val="es-ES"/>
+        </w:rPr>
+        <w:t xml:space="preserve">8. Evaluación de </w:t>
+      </w:r>
+      <w:r>
+        <w:rPr>
+          <w:rFonts w:hint="default"/>
+          <w:lang w:val="es-AR"/>
+        </w:rPr>
+        <w:t>p</w:t>
+      </w:r>
+      <w:r>
+        <w:rPr>
+          <w:rFonts w:hint="default"/>
+          <w:lang w:val="es-ES"/>
+        </w:rPr>
+        <w:t xml:space="preserve">untos </w:t>
+      </w:r>
+      <w:r>
+        <w:rPr>
+          <w:rFonts w:hint="default"/>
+          <w:lang w:val="es-AR"/>
+        </w:rPr>
+        <w:t>f</w:t>
+      </w:r>
+      <w:r>
+        <w:rPr>
+          <w:rFonts w:hint="default"/>
+          <w:lang w:val="es-ES"/>
+        </w:rPr>
+        <w:t xml:space="preserve">uertes y </w:t>
+      </w:r>
+      <w:r>
+        <w:rPr>
+          <w:rFonts w:hint="default"/>
+          <w:lang w:val="es-AR"/>
+        </w:rPr>
+        <w:t>d</w:t>
+      </w:r>
+      <w:r>
+        <w:rPr>
+          <w:rFonts w:hint="default"/>
+          <w:lang w:val="es-ES"/>
+        </w:rPr>
+        <w:t>ébiles</w:t>
       </w:r>
     </w:p>
     <w:p>
@@ -2161,24 +2937,21 @@
           <w:rFonts w:hint="default"/>
           <w:lang w:val="es-ES"/>
         </w:rPr>
-        <w:t>6.3 Hitos Clave</w:t>
-      </w:r>
-    </w:p>
-    <w:p>
-      <w:pPr>
-        <w:spacing w:line="360" w:lineRule="auto"/>
-        <w:jc w:val="both"/>
-        <w:rPr>
-          <w:rFonts w:hint="default"/>
-          <w:lang w:val="es-ES"/>
-        </w:rPr>
-      </w:pPr>
-      <w:r>
-        <w:rPr>
-          <w:rFonts w:hint="default"/>
-          <w:lang w:val="es-ES"/>
-        </w:rPr>
-        <w:t>Durante el desarrollo, se alcanzaron varios hitos importantes:</w:t>
+        <w:t xml:space="preserve">8.1 Puntos </w:t>
+      </w:r>
+      <w:r>
+        <w:rPr>
+          <w:rFonts w:hint="default"/>
+          <w:lang w:val="es-AR"/>
+        </w:rPr>
+        <w:t>f</w:t>
+      </w:r>
+      <w:r>
+        <w:rPr>
+          <w:rFonts w:hint="default"/>
+          <w:lang w:val="es-ES"/>
+        </w:rPr>
+        <w:t>uertes</w:t>
       </w:r>
     </w:p>
     <w:p>
@@ -2200,7 +2973,7 @@
           <w:rFonts w:hint="default"/>
           <w:lang w:val="es-ES"/>
         </w:rPr>
-        <w:t>Configuración inicial de la interfaz de usuario.</w:t>
+        <w:t>Interfaz intuitiva y fácil de usar.</w:t>
       </w:r>
     </w:p>
     <w:p>
@@ -2222,7 +2995,7 @@
           <w:rFonts w:hint="default"/>
           <w:lang w:val="es-ES"/>
         </w:rPr>
-        <w:t>Crear una estructura de código que sea optima para crecer.</w:t>
+        <w:t>Datos actualizados y precisos.</w:t>
       </w:r>
     </w:p>
     <w:p>
@@ -2244,7 +3017,7 @@
           <w:rFonts w:hint="default"/>
           <w:lang w:val="es-ES"/>
         </w:rPr>
-        <w:t>Integración exitosa con la API de tasas de cambio y la combinación con los datos obtenidos de paises.json.</w:t>
+        <w:t>Alto rendimiento y escalabilidad.</w:t>
       </w:r>
     </w:p>
     <w:p>
@@ -2266,7 +3039,7 @@
           <w:rFonts w:hint="default"/>
           <w:lang w:val="es-ES"/>
         </w:rPr>
-        <w:t>Implementación de la funcionalidad básica de la trivia.</w:t>
+        <w:t>Componente educativo integrado.</w:t>
       </w:r>
     </w:p>
     <w:p>
@@ -2288,7 +3061,134 @@
           <w:rFonts w:hint="default"/>
           <w:lang w:val="es-ES"/>
         </w:rPr>
-        <w:t xml:space="preserve">Culminación oficial del sitio </w:t>
+        <w:t>Incentivo a la curiosidad</w:t>
+      </w:r>
+    </w:p>
+    <w:p>
+      <w:pPr>
+        <w:pStyle w:val="4"/>
+        <w:bidi w:val="0"/>
+        <w:jc w:val="both"/>
+        <w:rPr>
+          <w:rFonts w:hint="default"/>
+          <w:lang w:val="es-ES"/>
+        </w:rPr>
+      </w:pPr>
+      <w:r>
+        <w:rPr>
+          <w:rFonts w:hint="default"/>
+          <w:lang w:val="es-ES"/>
+        </w:rPr>
+        <w:t xml:space="preserve">8.2 Puntos </w:t>
+      </w:r>
+      <w:r>
+        <w:rPr>
+          <w:rFonts w:hint="default"/>
+          <w:lang w:val="es-AR"/>
+        </w:rPr>
+        <w:t>d</w:t>
+      </w:r>
+      <w:r>
+        <w:rPr>
+          <w:rFonts w:hint="default"/>
+          <w:lang w:val="es-ES"/>
+        </w:rPr>
+        <w:t>ébiles</w:t>
+      </w:r>
+    </w:p>
+    <w:p>
+      <w:pPr>
+        <w:numPr>
+          <w:ilvl w:val="0"/>
+          <w:numId w:val="5"/>
+        </w:numPr>
+        <w:spacing w:line="360" w:lineRule="auto"/>
+        <w:ind w:left="820" w:leftChars="0" w:hanging="420" w:firstLineChars="0"/>
+        <w:jc w:val="both"/>
+        <w:rPr>
+          <w:rFonts w:hint="default"/>
+          <w:lang w:val="es-ES"/>
+        </w:rPr>
+      </w:pPr>
+      <w:r>
+        <w:rPr>
+          <w:rFonts w:hint="default"/>
+          <w:lang w:val="es-ES"/>
+        </w:rPr>
+        <w:t>Dependencia de la estabilidad de la API externa.</w:t>
+      </w:r>
+    </w:p>
+    <w:p>
+      <w:pPr>
+        <w:numPr>
+          <w:ilvl w:val="0"/>
+          <w:numId w:val="5"/>
+        </w:numPr>
+        <w:spacing w:line="360" w:lineRule="auto"/>
+        <w:ind w:left="820" w:leftChars="0" w:hanging="420" w:firstLineChars="0"/>
+        <w:jc w:val="both"/>
+        <w:rPr>
+          <w:rFonts w:hint="default"/>
+          <w:lang w:val="es-ES"/>
+        </w:rPr>
+      </w:pPr>
+      <w:r>
+        <w:rPr>
+          <w:rFonts w:hint="default"/>
+          <w:lang w:val="es-ES"/>
+        </w:rPr>
+        <w:t>La estética y diseño</w:t>
+      </w:r>
+      <w:r>
+        <w:rPr>
+          <w:rFonts w:hint="default"/>
+          <w:lang w:val="es-AR"/>
+        </w:rPr>
+        <w:t>.</w:t>
+      </w:r>
+    </w:p>
+    <w:p>
+      <w:pPr>
+        <w:numPr>
+          <w:ilvl w:val="0"/>
+          <w:numId w:val="5"/>
+        </w:numPr>
+        <w:spacing w:line="360" w:lineRule="auto"/>
+        <w:ind w:left="820" w:leftChars="0" w:hanging="420" w:firstLineChars="0"/>
+        <w:jc w:val="both"/>
+        <w:rPr>
+          <w:rFonts w:hint="default"/>
+          <w:lang w:val="es-ES"/>
+        </w:rPr>
+      </w:pPr>
+      <w:r>
+        <w:rPr>
+          <w:rFonts w:hint="default"/>
+          <w:lang w:val="es-ES"/>
+        </w:rPr>
+        <w:t>Necesidad de mejorar la optimización para motores de búsqueda (SEO).</w:t>
+      </w:r>
+    </w:p>
+    <w:p>
+      <w:pPr>
+        <w:numPr>
+          <w:ilvl w:val="0"/>
+          <w:numId w:val="5"/>
+        </w:numPr>
+        <w:spacing w:line="360" w:lineRule="auto"/>
+        <w:ind w:left="820" w:leftChars="0" w:hanging="420" w:firstLineChars="0"/>
+        <w:jc w:val="both"/>
+        <w:rPr>
+          <w:rFonts w:hint="default"/>
+          <w:lang w:val="es-ES"/>
+        </w:rPr>
+      </w:pPr>
+      <w:r>
+        <w:rPr>
+          <w:rFonts w:hint="default"/>
+          <w:lang w:val="es-ES"/>
+        </w:rPr>
+        <w:t>Ampliar la variedad y dificultad de las preguntas en la trivia.</w:t>
       </w:r>
     </w:p>
     <w:p>
@@ -2306,25 +3206,80 @@
           <w:rFonts w:hint="default"/>
           <w:lang w:val="es-ES"/>
         </w:rPr>
-        <w:t>7. Implementación y Funcionalidades Clave</w:t>
+        <w:t xml:space="preserve">9. Líneas </w:t>
+      </w:r>
+      <w:r>
+        <w:rPr>
+          <w:rFonts w:hint="default"/>
+          <w:lang w:val="es-AR"/>
+        </w:rPr>
+        <w:t>f</w:t>
+      </w:r>
+      <w:r>
+        <w:rPr>
+          <w:rFonts w:hint="default"/>
+          <w:lang w:val="es-ES"/>
+        </w:rPr>
+        <w:t xml:space="preserve">uturas de </w:t>
+      </w:r>
+      <w:r>
+        <w:rPr>
+          <w:rFonts w:hint="default"/>
+          <w:lang w:val="es-AR"/>
+        </w:rPr>
+        <w:t>e</w:t>
+      </w:r>
+      <w:r>
+        <w:rPr>
+          <w:rFonts w:hint="default"/>
+          <w:lang w:val="es-ES"/>
+        </w:rPr>
+        <w:t>volución del</w:t>
+      </w:r>
+      <w:r>
+        <w:rPr>
+          <w:rFonts w:hint="default"/>
+          <w:lang w:val="es-AR"/>
+        </w:rPr>
+        <w:t xml:space="preserve"> p</w:t>
+      </w:r>
+      <w:r>
+        <w:rPr>
+          <w:rFonts w:hint="default"/>
+          <w:lang w:val="es-ES"/>
+        </w:rPr>
+        <w:t>roducto</w:t>
       </w:r>
     </w:p>
     <w:p>
       <w:pPr>
         <w:pStyle w:val="4"/>
         <w:bidi w:val="0"/>
-        <w:jc w:val="both"/>
-        <w:rPr>
-          <w:rFonts w:hint="default"/>
-          <w:lang w:val="es-ES"/>
-        </w:rPr>
-      </w:pPr>
-      <w:r>
-        <w:rPr>
-          <w:rFonts w:hint="default"/>
-          <w:lang w:val="es-ES"/>
-        </w:rPr>
-        <w:t>7.1 Funcionalidades Principales</w:t>
+        <w:rPr>
+          <w:rFonts w:hint="default"/>
+          <w:lang w:val="es-ES"/>
+        </w:rPr>
+      </w:pPr>
+      <w:r>
+        <w:rPr>
+          <w:rFonts w:hint="default"/>
+          <w:lang w:val="es-ES"/>
+        </w:rPr>
+        <w:t xml:space="preserve">9.1 Mejoras </w:t>
+      </w:r>
+      <w:r>
+        <w:rPr>
+          <w:rFonts w:hint="default"/>
+          <w:lang w:val="es-AR"/>
+        </w:rPr>
+        <w:t>p</w:t>
+      </w:r>
+      <w:r>
+        <w:rPr>
+          <w:rFonts w:hint="default"/>
+          <w:lang w:val="es-ES"/>
+        </w:rPr>
+        <w:t>ropuestas</w:t>
       </w:r>
     </w:p>
     <w:p>
@@ -2344,9 +3299,9 @@
       <w:r>
         <w:rPr>
           <w:rFonts w:hint="default"/>
-          <w:lang w:val="es-ES"/>
-        </w:rPr>
-        <w:t>Comparación de tarifas de cambio entre países.</w:t>
+          <w:lang w:val="es-AR"/>
+        </w:rPr>
+        <w:t>Mejorar la interfaz de usuario.</w:t>
       </w:r>
     </w:p>
     <w:p>
@@ -2366,9 +3321,9 @@
       <w:r>
         <w:rPr>
           <w:rFonts w:hint="default"/>
-          <w:lang w:val="es-ES"/>
-        </w:rPr>
-        <w:t>Información detallada sobre cada país.</w:t>
+          <w:lang w:val="es-AR"/>
+        </w:rPr>
+        <w:t>Agregar placeholders.</w:t>
       </w:r>
     </w:p>
     <w:p>
@@ -2388,9 +3343,9 @@
       <w:r>
         <w:rPr>
           <w:rFonts w:hint="default"/>
-          <w:lang w:val="es-ES"/>
-        </w:rPr>
-        <w:t>Trivia educativa para entretenimiento y aprendizaje.</w:t>
+          <w:lang w:val="es-AR"/>
+        </w:rPr>
+        <w:t>Optimización para mobiles.</w:t>
       </w:r>
     </w:p>
     <w:p>
@@ -2410,129 +3365,368 @@
       <w:r>
         <w:rPr>
           <w:rFonts w:hint="default"/>
-          <w:lang w:val="es-ES"/>
-        </w:rPr>
-        <w:t>Gestión de favoritos y funcionalidad de historial.</w:t>
+          <w:lang w:val="es-AR"/>
+        </w:rPr>
+        <w:t>Agregar mas información a la tabla y mas filtros.</w:t>
+      </w:r>
+    </w:p>
+    <w:p>
+      <w:pPr>
+        <w:numPr>
+          <w:ilvl w:val="0"/>
+          <w:numId w:val="5"/>
+        </w:numPr>
+        <w:spacing w:line="360" w:lineRule="auto"/>
+        <w:ind w:left="820" w:leftChars="0" w:hanging="420" w:firstLineChars="0"/>
+        <w:jc w:val="both"/>
+        <w:rPr>
+          <w:rFonts w:hint="default"/>
+          <w:lang w:val="es-ES"/>
+        </w:rPr>
+      </w:pPr>
+      <w:r>
+        <w:rPr>
+          <w:rFonts w:hint="default"/>
+          <w:lang w:val="es-AR"/>
+        </w:rPr>
+        <w:t>Establecer paginaci</w:t>
+      </w:r>
+      <w:r>
+        <w:rPr>
+          <w:rFonts w:hint="default"/>
+          <w:lang w:val="es-ES"/>
+        </w:rPr>
+        <w:t>ó</w:t>
+      </w:r>
+      <w:r>
+        <w:rPr>
+          <w:rFonts w:hint="default"/>
+          <w:lang w:val="es-AR"/>
+        </w:rPr>
+        <w:t>n para la tabla.</w:t>
+      </w:r>
+    </w:p>
+    <w:p>
+      <w:pPr>
+        <w:numPr>
+          <w:ilvl w:val="0"/>
+          <w:numId w:val="5"/>
+        </w:numPr>
+        <w:spacing w:line="360" w:lineRule="auto"/>
+        <w:ind w:left="820" w:leftChars="0" w:hanging="420" w:firstLineChars="0"/>
+        <w:jc w:val="both"/>
+        <w:rPr>
+          <w:rFonts w:hint="default"/>
+          <w:lang w:val="es-ES"/>
+        </w:rPr>
+      </w:pPr>
+      <w:r>
+        <w:rPr>
+          <w:rFonts w:hint="default"/>
+          <w:lang w:val="es-ES"/>
+        </w:rPr>
+        <w:t>Mejora en la integración con API para notificaciones de cambios en tarifas.</w:t>
+      </w:r>
+    </w:p>
+    <w:p>
+      <w:pPr>
+        <w:numPr>
+          <w:ilvl w:val="0"/>
+          <w:numId w:val="5"/>
+        </w:numPr>
+        <w:spacing w:line="360" w:lineRule="auto"/>
+        <w:ind w:left="820" w:leftChars="0" w:hanging="420" w:firstLineChars="0"/>
+        <w:jc w:val="both"/>
+        <w:rPr>
+          <w:rFonts w:hint="default"/>
+          <w:lang w:val="es-ES"/>
+        </w:rPr>
+      </w:pPr>
+      <w:r>
+        <w:rPr>
+          <w:rFonts w:hint="default"/>
+          <w:lang w:val="es-ES"/>
+        </w:rPr>
+        <w:t>Optimización SEO para mejorar visibilidad en buscadores.</w:t>
+      </w:r>
+    </w:p>
+    <w:p>
+      <w:pPr>
+        <w:numPr>
+          <w:ilvl w:val="0"/>
+          <w:numId w:val="5"/>
+        </w:numPr>
+        <w:spacing w:line="360" w:lineRule="auto"/>
+        <w:ind w:left="820" w:leftChars="0" w:hanging="420" w:firstLineChars="0"/>
+        <w:jc w:val="both"/>
+        <w:rPr>
+          <w:rFonts w:hint="default"/>
+          <w:lang w:val="es-ES"/>
+        </w:rPr>
+      </w:pPr>
+      <w:r>
+        <w:rPr>
+          <w:rFonts w:hint="default"/>
+          <w:lang w:val="es-ES"/>
+        </w:rPr>
+        <w:t>Expansión de la trivia con más categorías y niveles de dificultad.</w:t>
+      </w:r>
+    </w:p>
+    <w:p>
+      <w:pPr>
+        <w:pStyle w:val="3"/>
+        <w:bidi w:val="0"/>
+        <w:rPr>
+          <w:rFonts w:hint="default"/>
+          <w:lang w:val="es-ES"/>
+        </w:rPr>
+      </w:pPr>
+      <w:r>
+        <w:rPr>
+          <w:rFonts w:hint="default"/>
+          <w:lang w:val="es-ES"/>
+        </w:rPr>
+        <w:t>11. Conclusiones</w:t>
       </w:r>
     </w:p>
     <w:p>
       <w:pPr>
         <w:pStyle w:val="4"/>
         <w:bidi w:val="0"/>
-        <w:jc w:val="both"/>
-        <w:rPr>
-          <w:rFonts w:hint="default"/>
-          <w:lang w:val="es-ES"/>
-        </w:rPr>
-      </w:pPr>
-      <w:r>
-        <w:rPr>
-          <w:rFonts w:hint="default"/>
-          <w:lang w:val="es-ES"/>
-        </w:rPr>
-        <w:t>7.2 Desafíos Técnicos y Soluciones</w:t>
-      </w:r>
-    </w:p>
-    <w:p>
-      <w:pPr>
-        <w:numPr>
-          <w:ilvl w:val="0"/>
-          <w:numId w:val="5"/>
-        </w:numPr>
-        <w:spacing w:line="360" w:lineRule="auto"/>
-        <w:ind w:left="820" w:leftChars="0" w:hanging="420" w:firstLineChars="0"/>
-        <w:jc w:val="both"/>
-        <w:rPr>
-          <w:rFonts w:hint="default"/>
-          <w:lang w:val="es-ES"/>
-        </w:rPr>
-      </w:pPr>
-      <w:r>
-        <w:rPr>
-          <w:rFonts w:hint="default"/>
-          <w:lang w:val="es-ES"/>
-        </w:rPr>
-        <w:t>Datos combinados: El hecho de tener que combinar dos bases de datos, considerando las diferencias, implicó unificar la información del país (paises.json) con las tarifas del API. Algunos países no tenían divisa y otros tenían más de una, por lo que la solución fue crear un array con la información útil para la aplicación, descartando los países sin divisas.</w:t>
-      </w:r>
-    </w:p>
-    <w:p>
-      <w:pPr>
-        <w:numPr>
-          <w:ilvl w:val="0"/>
-          <w:numId w:val="5"/>
-        </w:numPr>
-        <w:spacing w:line="360" w:lineRule="auto"/>
-        <w:ind w:left="820" w:leftChars="0" w:hanging="420" w:firstLineChars="0"/>
-        <w:jc w:val="both"/>
-        <w:rPr>
-          <w:rFonts w:hint="default"/>
-          <w:lang w:val="es-ES"/>
-        </w:rPr>
-      </w:pPr>
-      <w:r>
-        <w:rPr>
-          <w:rFonts w:hint="default"/>
-          <w:lang w:val="es-ES"/>
-        </w:rPr>
-        <w:t>LocalStorage y estado: Para que el sitio se comunique correctamente, fue necesario implementar el estado y guardarlos en LocalStorage para mantener la consistencia, especialmente porque la aplicación principal sirve como puerta de entrada a la página de países.</w:t>
-      </w:r>
-    </w:p>
-    <w:p>
-      <w:pPr>
-        <w:numPr>
-          <w:ilvl w:val="0"/>
-          <w:numId w:val="5"/>
-        </w:numPr>
-        <w:spacing w:line="360" w:lineRule="auto"/>
-        <w:ind w:left="820" w:leftChars="0" w:hanging="420" w:firstLineChars="0"/>
-        <w:jc w:val="both"/>
-        <w:rPr>
-          <w:rFonts w:hint="default"/>
-          <w:lang w:val="es-ES"/>
-        </w:rPr>
-      </w:pPr>
-      <w:r>
-        <w:rPr>
-          <w:rFonts w:hint="default"/>
-          <w:lang w:val="es-ES"/>
-        </w:rPr>
-        <w:t>Interactividad de la Trivia: Se diseñaron preguntas dinámicas, se deshabilitaron botones, se mantuvieron estadísticas, se gestionaron respuestas, se implementaron estilos dinámicos, y se utilizó setInterval y setTimeout, además de limpiar los intervalos al completarse cierto tiempo.</w:t>
+        <w:rPr>
+          <w:rFonts w:hint="default"/>
+          <w:lang w:val="es-ES"/>
+        </w:rPr>
+      </w:pPr>
+      <w:r>
+        <w:rPr>
+          <w:rFonts w:hint="default"/>
+          <w:lang w:val="es-ES"/>
+        </w:rPr>
+        <w:t xml:space="preserve">11.1 Resumen de los </w:t>
+      </w:r>
+      <w:r>
+        <w:rPr>
+          <w:rFonts w:hint="default"/>
+          <w:lang w:val="es-AR"/>
+        </w:rPr>
+        <w:t>l</w:t>
+      </w:r>
+      <w:r>
+        <w:rPr>
+          <w:rFonts w:hint="default"/>
+          <w:lang w:val="es-ES"/>
+        </w:rPr>
+        <w:t xml:space="preserve">ogros </w:t>
+      </w:r>
+      <w:r>
+        <w:rPr>
+          <w:rFonts w:hint="default"/>
+          <w:lang w:val="es-AR"/>
+        </w:rPr>
+        <w:t>a</w:t>
+      </w:r>
+      <w:r>
+        <w:rPr>
+          <w:rFonts w:hint="default"/>
+          <w:lang w:val="es-ES"/>
+        </w:rPr>
+        <w:t>lcanzados</w:t>
+      </w:r>
+    </w:p>
+    <w:p>
+      <w:pPr>
+        <w:jc w:val="both"/>
+        <w:rPr>
+          <w:rFonts w:hint="default"/>
+          <w:lang w:val="es-ES"/>
+        </w:rPr>
+      </w:pPr>
+      <w:r>
+        <w:rPr>
+          <w:rFonts w:hint="default"/>
+          <w:lang w:val="es-ES"/>
+        </w:rPr>
+        <w:t xml:space="preserve">El "Comparador de Países" ha logrado </w:t>
+      </w:r>
+      <w:r>
+        <w:rPr>
+          <w:rFonts w:hint="default"/>
+          <w:lang w:val="es-AR"/>
+        </w:rPr>
+        <w:t>ser</w:t>
+      </w:r>
+      <w:r>
+        <w:rPr>
+          <w:rFonts w:hint="default"/>
+          <w:lang w:val="es-ES"/>
+        </w:rPr>
+        <w:t xml:space="preserve"> una aplicación</w:t>
+      </w:r>
+      <w:r>
+        <w:rPr>
+          <w:rFonts w:hint="default"/>
+          <w:lang w:val="es-AR"/>
+        </w:rPr>
+        <w:t xml:space="preserve"> en desarrollo</w:t>
+      </w:r>
+      <w:r>
+        <w:rPr>
+          <w:rFonts w:hint="default"/>
+          <w:lang w:val="es-ES"/>
+        </w:rPr>
+        <w:t xml:space="preserve"> que combina funcionalidad práctica con componentes </w:t>
+      </w:r>
+      <w:r>
+        <w:rPr>
+          <w:rFonts w:hint="default"/>
+          <w:lang w:val="es-AR"/>
+        </w:rPr>
+        <w:t xml:space="preserve">estadisticos, económicos, </w:t>
+      </w:r>
+      <w:r>
+        <w:rPr>
+          <w:rFonts w:hint="default"/>
+          <w:lang w:val="es-ES"/>
+        </w:rPr>
+        <w:t>educativos y de entretenimiento, satisfaciendo las necesidades de un amplio espectro de usuarios.</w:t>
+      </w:r>
+    </w:p>
+    <w:p>
+      <w:pPr>
+        <w:pStyle w:val="4"/>
+        <w:bidi w:val="0"/>
+        <w:rPr>
+          <w:rFonts w:hint="default"/>
+          <w:lang w:val="es-ES"/>
+        </w:rPr>
+      </w:pPr>
+      <w:r>
+        <w:rPr>
+          <w:rFonts w:hint="default"/>
+          <w:lang w:val="es-ES"/>
+        </w:rPr>
+        <w:t xml:space="preserve">11.2 Importancia del </w:t>
+      </w:r>
+      <w:r>
+        <w:rPr>
+          <w:rFonts w:hint="default"/>
+          <w:lang w:val="es-AR"/>
+        </w:rPr>
+        <w:t>p</w:t>
+      </w:r>
+      <w:r>
+        <w:rPr>
+          <w:rFonts w:hint="default"/>
+          <w:lang w:val="es-ES"/>
+        </w:rPr>
+        <w:t>royecto</w:t>
+      </w:r>
+    </w:p>
+    <w:p>
+      <w:pPr>
+        <w:jc w:val="both"/>
+        <w:rPr>
+          <w:rFonts w:hint="default"/>
+          <w:lang w:val="es-ES"/>
+        </w:rPr>
+      </w:pPr>
+      <w:r>
+        <w:rPr>
+          <w:rFonts w:hint="default"/>
+          <w:lang w:val="es-ES"/>
+        </w:rPr>
+        <w:t xml:space="preserve">El proyecto no solo responde a necesidades prácticas como la comparación de tarifas de cambio de divisas, sino que también contribuye al aprendizaje y la educación sobre </w:t>
+      </w:r>
+      <w:r>
+        <w:rPr>
+          <w:rFonts w:hint="default"/>
+          <w:lang w:val="es-AR"/>
+        </w:rPr>
+        <w:t xml:space="preserve">economía, </w:t>
+      </w:r>
+      <w:r>
+        <w:rPr>
+          <w:rFonts w:hint="default"/>
+          <w:lang w:val="es-ES"/>
+        </w:rPr>
+        <w:t>geografía y economía global de manera accesible y divertida.</w:t>
       </w:r>
     </w:p>
     <w:p>
       <w:pPr>
         <w:pStyle w:val="3"/>
         <w:bidi w:val="0"/>
-        <w:jc w:val="both"/>
-        <w:rPr>
-          <w:rFonts w:hint="default"/>
-          <w:lang w:val="es-ES"/>
-        </w:rPr>
-      </w:pPr>
-      <w:r>
-        <w:rPr>
-          <w:rFonts w:hint="default"/>
-          <w:lang w:val="es-ES"/>
-        </w:rPr>
-        <w:t>8. Evaluación de Puntos Fuertes y Débiles</w:t>
+        <w:rPr>
+          <w:rFonts w:hint="default"/>
+          <w:lang w:val="es-ES"/>
+        </w:rPr>
+      </w:pPr>
+      <w:r>
+        <w:rPr>
+          <w:rFonts w:hint="default"/>
+          <w:lang w:val="es-ES"/>
+        </w:rPr>
+        <w:t xml:space="preserve">12. Referencias y </w:t>
+      </w:r>
+      <w:r>
+        <w:rPr>
+          <w:rFonts w:hint="default"/>
+          <w:lang w:val="es-AR"/>
+        </w:rPr>
+        <w:t>r</w:t>
+      </w:r>
+      <w:r>
+        <w:rPr>
+          <w:rFonts w:hint="default"/>
+          <w:lang w:val="es-ES"/>
+        </w:rPr>
+        <w:t xml:space="preserve">ecursos </w:t>
+      </w:r>
+      <w:r>
+        <w:rPr>
+          <w:rFonts w:hint="default"/>
+          <w:lang w:val="es-AR"/>
+        </w:rPr>
+        <w:t>a</w:t>
+      </w:r>
+      <w:r>
+        <w:rPr>
+          <w:rFonts w:hint="default"/>
+          <w:lang w:val="es-ES"/>
+        </w:rPr>
+        <w:t>dicionales</w:t>
       </w:r>
     </w:p>
     <w:p>
       <w:pPr>
         <w:pStyle w:val="4"/>
         <w:bidi w:val="0"/>
-        <w:jc w:val="both"/>
-        <w:rPr>
-          <w:rFonts w:hint="default"/>
-          <w:lang w:val="es-ES"/>
-        </w:rPr>
-      </w:pPr>
-      <w:r>
-        <w:rPr>
-          <w:rFonts w:hint="default"/>
-          <w:lang w:val="es-ES"/>
-        </w:rPr>
-        <w:t>8.1 Puntos Fuertes</w:t>
+        <w:rPr>
+          <w:rFonts w:hint="default"/>
+          <w:lang w:val="es-ES"/>
+        </w:rPr>
+      </w:pPr>
+      <w:r>
+        <w:rPr>
+          <w:rFonts w:hint="default"/>
+          <w:lang w:val="es-ES"/>
+        </w:rPr>
+        <w:t xml:space="preserve">12.1 Referencias </w:t>
+      </w:r>
+      <w:r>
+        <w:rPr>
+          <w:rFonts w:hint="default"/>
+          <w:lang w:val="es-AR"/>
+        </w:rPr>
+        <w:t>u</w:t>
+      </w:r>
+      <w:r>
+        <w:rPr>
+          <w:rFonts w:hint="default"/>
+          <w:lang w:val="es-ES"/>
+        </w:rPr>
+        <w:t>tilizadas</w:t>
       </w:r>
     </w:p>
     <w:p>
@@ -2554,824 +3748,244 @@
           <w:rFonts w:hint="default"/>
           <w:lang w:val="es-ES"/>
         </w:rPr>
-        <w:t>Interfaz intuitiva y fácil de usar.</w:t>
-      </w:r>
-    </w:p>
-    <w:p>
-      <w:pPr>
-        <w:numPr>
-          <w:ilvl w:val="0"/>
-          <w:numId w:val="5"/>
-        </w:numPr>
-        <w:spacing w:line="360" w:lineRule="auto"/>
-        <w:ind w:left="820" w:leftChars="0" w:hanging="420" w:firstLineChars="0"/>
-        <w:jc w:val="both"/>
-        <w:rPr>
-          <w:rFonts w:hint="default"/>
-          <w:lang w:val="es-ES"/>
-        </w:rPr>
-      </w:pPr>
-      <w:r>
-        <w:rPr>
-          <w:rFonts w:hint="default"/>
-          <w:lang w:val="es-ES"/>
-        </w:rPr>
-        <w:t>Datos actualizados y precisos.</w:t>
-      </w:r>
-    </w:p>
-    <w:p>
-      <w:pPr>
-        <w:numPr>
-          <w:ilvl w:val="0"/>
-          <w:numId w:val="5"/>
-        </w:numPr>
-        <w:spacing w:line="360" w:lineRule="auto"/>
-        <w:ind w:left="820" w:leftChars="0" w:hanging="420" w:firstLineChars="0"/>
-        <w:jc w:val="both"/>
-        <w:rPr>
-          <w:rFonts w:hint="default"/>
-          <w:lang w:val="es-ES"/>
-        </w:rPr>
-      </w:pPr>
-      <w:r>
-        <w:rPr>
-          <w:rFonts w:hint="default"/>
-          <w:lang w:val="es-ES"/>
-        </w:rPr>
-        <w:t>Alto rendimiento y escalabilidad.</w:t>
-      </w:r>
-    </w:p>
-    <w:p>
-      <w:pPr>
-        <w:numPr>
-          <w:ilvl w:val="0"/>
-          <w:numId w:val="5"/>
-        </w:numPr>
-        <w:spacing w:line="360" w:lineRule="auto"/>
-        <w:ind w:left="820" w:leftChars="0" w:hanging="420" w:firstLineChars="0"/>
-        <w:jc w:val="both"/>
-        <w:rPr>
-          <w:rFonts w:hint="default"/>
-          <w:lang w:val="es-ES"/>
-        </w:rPr>
-      </w:pPr>
-      <w:r>
-        <w:rPr>
-          <w:rFonts w:hint="default"/>
-          <w:lang w:val="es-ES"/>
-        </w:rPr>
-        <w:t>Componente educativo integrado.</w:t>
-      </w:r>
-    </w:p>
-    <w:p>
-      <w:pPr>
-        <w:pStyle w:val="4"/>
-        <w:bidi w:val="0"/>
-        <w:jc w:val="both"/>
-        <w:rPr>
-          <w:rFonts w:hint="default"/>
-          <w:lang w:val="es-ES"/>
-        </w:rPr>
-      </w:pPr>
-      <w:r>
-        <w:rPr>
-          <w:rFonts w:hint="default"/>
-          <w:lang w:val="es-ES"/>
-        </w:rPr>
-        <w:t>8.2 Puntos Débiles</w:t>
-      </w:r>
-    </w:p>
-    <w:p>
-      <w:pPr>
-        <w:numPr>
-          <w:ilvl w:val="0"/>
-          <w:numId w:val="5"/>
-        </w:numPr>
-        <w:spacing w:line="360" w:lineRule="auto"/>
-        <w:ind w:left="820" w:leftChars="0" w:hanging="420" w:firstLineChars="0"/>
-        <w:jc w:val="both"/>
-        <w:rPr>
-          <w:rFonts w:hint="default"/>
-          <w:lang w:val="es-ES"/>
-        </w:rPr>
-      </w:pPr>
-      <w:r>
-        <w:rPr>
-          <w:rFonts w:hint="default"/>
-          <w:lang w:val="es-ES"/>
-        </w:rPr>
-        <w:t>Dependencia de la estabilidad de la API externa.</w:t>
-      </w:r>
-    </w:p>
-    <w:p>
-      <w:pPr>
-        <w:numPr>
-          <w:ilvl w:val="0"/>
-          <w:numId w:val="5"/>
-        </w:numPr>
-        <w:spacing w:line="360" w:lineRule="auto"/>
-        <w:ind w:left="820" w:leftChars="0" w:hanging="420" w:firstLineChars="0"/>
-        <w:jc w:val="both"/>
-        <w:rPr>
-          <w:rFonts w:hint="default"/>
-          <w:lang w:val="es-ES"/>
-        </w:rPr>
-      </w:pPr>
-      <w:r>
-        <w:rPr>
-          <w:rFonts w:hint="default"/>
-          <w:lang w:val="es-ES"/>
-        </w:rPr>
-        <w:t>La estética y diseño</w:t>
-      </w:r>
-    </w:p>
-    <w:p>
-      <w:pPr>
-        <w:numPr>
-          <w:ilvl w:val="0"/>
-          <w:numId w:val="5"/>
-        </w:numPr>
-        <w:spacing w:line="360" w:lineRule="auto"/>
-        <w:ind w:left="820" w:leftChars="0" w:hanging="420" w:firstLineChars="0"/>
-        <w:jc w:val="both"/>
-        <w:rPr>
-          <w:rFonts w:hint="default"/>
-          <w:lang w:val="es-ES"/>
-        </w:rPr>
-      </w:pPr>
-      <w:r>
-        <w:rPr>
-          <w:rFonts w:hint="default"/>
-          <w:lang w:val="es-ES"/>
-        </w:rPr>
-        <w:t>Necesidad de mejorar la optimización para motores de búsqueda (SEO).</w:t>
-      </w:r>
-    </w:p>
-    <w:p>
-      <w:pPr>
-        <w:numPr>
-          <w:ilvl w:val="0"/>
-          <w:numId w:val="5"/>
-        </w:numPr>
-        <w:spacing w:line="360" w:lineRule="auto"/>
-        <w:ind w:left="820" w:leftChars="0" w:hanging="420" w:firstLineChars="0"/>
-        <w:jc w:val="both"/>
-        <w:rPr>
-          <w:rFonts w:hint="default"/>
-          <w:lang w:val="es-ES"/>
-        </w:rPr>
-      </w:pPr>
-      <w:r>
-        <w:rPr>
-          <w:rFonts w:hint="default"/>
-          <w:lang w:val="es-ES"/>
-        </w:rPr>
-        <w:t>Ampliar la variedad y dificultad de las preguntas en la trivia.</w:t>
-      </w:r>
-    </w:p>
-    <w:p>
-      <w:pPr>
-        <w:jc w:val="both"/>
-        <w:rPr>
-          <w:rFonts w:hint="default"/>
-          <w:lang w:val="es-ES"/>
-        </w:rPr>
-      </w:pPr>
-    </w:p>
-    <w:p>
-      <w:pPr>
-        <w:pStyle w:val="3"/>
-        <w:bidi w:val="0"/>
-        <w:jc w:val="both"/>
-        <w:rPr>
-          <w:rFonts w:hint="default"/>
-          <w:lang w:val="es-ES"/>
-        </w:rPr>
-      </w:pPr>
-      <w:r>
-        <w:rPr>
-          <w:rFonts w:hint="default"/>
-          <w:lang w:val="es-ES"/>
-        </w:rPr>
-        <w:t>9. Líneas Futuras de Evolución del Producto</w:t>
-      </w:r>
-    </w:p>
-    <w:p>
-      <w:pPr>
-        <w:pStyle w:val="4"/>
-        <w:bidi w:val="0"/>
-        <w:rPr>
-          <w:rFonts w:hint="default"/>
-          <w:lang w:val="es-ES"/>
-        </w:rPr>
-      </w:pPr>
-      <w:r>
-        <w:rPr>
-          <w:rFonts w:hint="default"/>
-          <w:lang w:val="es-ES"/>
-        </w:rPr>
-        <w:t>9.1 Mejoras Propuestas</w:t>
-      </w:r>
-    </w:p>
-    <w:p>
-      <w:pPr>
-        <w:numPr>
-          <w:ilvl w:val="0"/>
-          <w:numId w:val="5"/>
-        </w:numPr>
-        <w:spacing w:line="360" w:lineRule="auto"/>
-        <w:ind w:left="820" w:leftChars="0" w:hanging="420" w:firstLineChars="0"/>
-        <w:jc w:val="both"/>
-        <w:rPr>
-          <w:rFonts w:hint="default"/>
-          <w:lang w:val="es-ES"/>
-        </w:rPr>
-      </w:pPr>
-      <w:r>
-        <w:rPr>
-          <w:rFonts w:hint="default"/>
-          <w:lang w:val="es-AR"/>
-        </w:rPr>
-        <w:t>Mejorar la interfaz de usuario.</w:t>
-      </w:r>
-    </w:p>
-    <w:p>
-      <w:pPr>
-        <w:numPr>
-          <w:ilvl w:val="0"/>
-          <w:numId w:val="5"/>
-        </w:numPr>
-        <w:spacing w:line="360" w:lineRule="auto"/>
-        <w:ind w:left="820" w:leftChars="0" w:hanging="420" w:firstLineChars="0"/>
-        <w:jc w:val="both"/>
-        <w:rPr>
-          <w:rFonts w:hint="default"/>
-          <w:lang w:val="es-ES"/>
-        </w:rPr>
-      </w:pPr>
-      <w:r>
-        <w:rPr>
-          <w:rFonts w:hint="default"/>
-          <w:lang w:val="es-AR"/>
-        </w:rPr>
-        <w:t>Agregar placeholders.</w:t>
-      </w:r>
-    </w:p>
-    <w:p>
-      <w:pPr>
-        <w:numPr>
-          <w:ilvl w:val="0"/>
-          <w:numId w:val="5"/>
-        </w:numPr>
-        <w:spacing w:line="360" w:lineRule="auto"/>
-        <w:ind w:left="820" w:leftChars="0" w:hanging="420" w:firstLineChars="0"/>
-        <w:jc w:val="both"/>
-        <w:rPr>
-          <w:rFonts w:hint="default"/>
-          <w:lang w:val="es-ES"/>
-        </w:rPr>
-      </w:pPr>
-      <w:r>
-        <w:rPr>
-          <w:rFonts w:hint="default"/>
-          <w:lang w:val="es-AR"/>
-        </w:rPr>
-        <w:t>Optimización para mobiles.</w:t>
-      </w:r>
-    </w:p>
-    <w:p>
-      <w:pPr>
-        <w:numPr>
-          <w:ilvl w:val="0"/>
-          <w:numId w:val="5"/>
-        </w:numPr>
-        <w:spacing w:line="360" w:lineRule="auto"/>
-        <w:ind w:left="820" w:leftChars="0" w:hanging="420" w:firstLineChars="0"/>
-        <w:jc w:val="both"/>
-        <w:rPr>
-          <w:rFonts w:hint="default"/>
-          <w:lang w:val="es-ES"/>
-        </w:rPr>
-      </w:pPr>
-      <w:r>
-        <w:rPr>
-          <w:rFonts w:hint="default"/>
-          <w:lang w:val="es-AR"/>
-        </w:rPr>
-        <w:t>Agregar mas información a la tabla y mas filtros.</w:t>
-      </w:r>
-    </w:p>
-    <w:p>
-      <w:pPr>
-        <w:numPr>
-          <w:ilvl w:val="0"/>
-          <w:numId w:val="5"/>
-        </w:numPr>
-        <w:spacing w:line="360" w:lineRule="auto"/>
-        <w:ind w:left="820" w:leftChars="0" w:hanging="420" w:firstLineChars="0"/>
-        <w:jc w:val="both"/>
-        <w:rPr>
-          <w:rFonts w:hint="default"/>
-          <w:lang w:val="es-ES"/>
-        </w:rPr>
-      </w:pPr>
-      <w:r>
-        <w:rPr>
-          <w:rFonts w:hint="default"/>
-          <w:lang w:val="es-AR"/>
-        </w:rPr>
-        <w:t>Establecer paginacion para la tabla.</w:t>
-      </w:r>
-    </w:p>
-    <w:p>
-      <w:pPr>
-        <w:numPr>
-          <w:ilvl w:val="0"/>
-          <w:numId w:val="5"/>
-        </w:numPr>
-        <w:spacing w:line="360" w:lineRule="auto"/>
-        <w:ind w:left="820" w:leftChars="0" w:hanging="420" w:firstLineChars="0"/>
-        <w:jc w:val="both"/>
-        <w:rPr>
-          <w:rFonts w:hint="default"/>
-          <w:lang w:val="es-ES"/>
-        </w:rPr>
-      </w:pPr>
-      <w:r>
-        <w:rPr>
-          <w:rFonts w:hint="default"/>
-          <w:lang w:val="es-ES"/>
-        </w:rPr>
-        <w:t>Mejora en la integración con API para notificaciones de cambios en tarifas.</w:t>
-      </w:r>
-    </w:p>
-    <w:p>
-      <w:pPr>
-        <w:numPr>
-          <w:ilvl w:val="0"/>
-          <w:numId w:val="5"/>
-        </w:numPr>
-        <w:spacing w:line="360" w:lineRule="auto"/>
-        <w:ind w:left="820" w:leftChars="0" w:hanging="420" w:firstLineChars="0"/>
-        <w:jc w:val="both"/>
-        <w:rPr>
-          <w:rFonts w:hint="default"/>
-          <w:lang w:val="es-ES"/>
-        </w:rPr>
-      </w:pPr>
-      <w:r>
-        <w:rPr>
-          <w:rFonts w:hint="default"/>
-          <w:lang w:val="es-ES"/>
-        </w:rPr>
-        <w:t>Optimización SEO para mejorar visibilidad en buscadores.</w:t>
-      </w:r>
-    </w:p>
-    <w:p>
-      <w:pPr>
-        <w:numPr>
-          <w:ilvl w:val="0"/>
-          <w:numId w:val="5"/>
-        </w:numPr>
-        <w:spacing w:line="360" w:lineRule="auto"/>
-        <w:ind w:left="820" w:leftChars="0" w:hanging="420" w:firstLineChars="0"/>
-        <w:jc w:val="both"/>
-        <w:rPr>
-          <w:rFonts w:hint="default"/>
-          <w:lang w:val="es-ES"/>
-        </w:rPr>
-      </w:pPr>
-      <w:r>
-        <w:rPr>
-          <w:rFonts w:hint="default"/>
-          <w:lang w:val="es-ES"/>
-        </w:rPr>
-        <w:t>Expansión de la trivia con más categorías y niveles de dificultad.</w:t>
-      </w:r>
-    </w:p>
-    <w:p>
-      <w:pPr>
-        <w:pStyle w:val="3"/>
-        <w:bidi w:val="0"/>
-        <w:rPr>
-          <w:rFonts w:hint="default"/>
-          <w:lang w:val="es-ES"/>
-        </w:rPr>
-      </w:pPr>
-      <w:r>
-        <w:rPr>
-          <w:rFonts w:hint="default"/>
-          <w:lang w:val="es-ES"/>
-        </w:rPr>
-        <w:t>11. Conclusiones</w:t>
-      </w:r>
-    </w:p>
-    <w:p>
-      <w:pPr>
-        <w:pStyle w:val="4"/>
-        <w:bidi w:val="0"/>
-        <w:rPr>
-          <w:rFonts w:hint="default"/>
-          <w:lang w:val="es-ES"/>
-        </w:rPr>
-      </w:pPr>
-      <w:r>
-        <w:rPr>
-          <w:rFonts w:hint="default"/>
-          <w:lang w:val="es-ES"/>
-        </w:rPr>
-        <w:t>11.1 Resumen de los Logros Alcanzados</w:t>
-      </w:r>
-    </w:p>
-    <w:p>
-      <w:pPr>
-        <w:jc w:val="both"/>
-        <w:rPr>
-          <w:rFonts w:hint="default"/>
-          <w:lang w:val="es-ES"/>
-        </w:rPr>
-      </w:pPr>
-      <w:r>
-        <w:rPr>
-          <w:rFonts w:hint="default"/>
-          <w:lang w:val="es-ES"/>
-        </w:rPr>
-        <w:t xml:space="preserve">El "Comparador de Países" ha logrado </w:t>
-      </w:r>
-      <w:r>
-        <w:rPr>
-          <w:rFonts w:hint="default"/>
-          <w:lang w:val="es-AR"/>
-        </w:rPr>
-        <w:t>ser</w:t>
-      </w:r>
-      <w:r>
-        <w:rPr>
-          <w:rFonts w:hint="default"/>
-          <w:lang w:val="es-ES"/>
-        </w:rPr>
-        <w:t xml:space="preserve"> una aplicación</w:t>
-      </w:r>
-      <w:r>
-        <w:rPr>
-          <w:rFonts w:hint="default"/>
-          <w:lang w:val="es-AR"/>
-        </w:rPr>
-        <w:t xml:space="preserve"> en desarrollo</w:t>
-      </w:r>
-      <w:r>
-        <w:rPr>
-          <w:rFonts w:hint="default"/>
-          <w:lang w:val="es-ES"/>
-        </w:rPr>
-        <w:t xml:space="preserve"> que combina funcionalidad práctica con componentes </w:t>
-      </w:r>
-      <w:r>
-        <w:rPr>
-          <w:rFonts w:hint="default"/>
-          <w:lang w:val="es-AR"/>
-        </w:rPr>
-        <w:t xml:space="preserve">estadisticos, economicos, </w:t>
-      </w:r>
-      <w:r>
-        <w:rPr>
-          <w:rFonts w:hint="default"/>
-          <w:lang w:val="es-ES"/>
-        </w:rPr>
-        <w:t>educativos y de entretenimiento, satisfaciendo las necesidades de un amplio espectro de usuarios.</w:t>
-      </w:r>
-    </w:p>
-    <w:p>
-      <w:pPr>
-        <w:pStyle w:val="4"/>
-        <w:bidi w:val="0"/>
-        <w:rPr>
-          <w:rFonts w:hint="default"/>
-          <w:lang w:val="es-ES"/>
-        </w:rPr>
-      </w:pPr>
-      <w:r>
-        <w:rPr>
-          <w:rFonts w:hint="default"/>
-          <w:lang w:val="es-ES"/>
-        </w:rPr>
-        <w:t>11.2 Importancia del Proyecto</w:t>
-      </w:r>
-    </w:p>
-    <w:p>
-      <w:pPr>
-        <w:jc w:val="both"/>
-        <w:rPr>
-          <w:rFonts w:hint="default"/>
-          <w:lang w:val="es-ES"/>
-        </w:rPr>
-      </w:pPr>
-      <w:r>
-        <w:rPr>
-          <w:rFonts w:hint="default"/>
-          <w:lang w:val="es-ES"/>
-        </w:rPr>
-        <w:t xml:space="preserve">El proyecto no solo responde a necesidades prácticas como la comparación de tarifas de cambio de divisas, sino que también contribuye al aprendizaje y la educación sobre </w:t>
-      </w:r>
-      <w:r>
-        <w:rPr>
-          <w:rFonts w:hint="default"/>
-          <w:lang w:val="es-AR"/>
-        </w:rPr>
-        <w:t xml:space="preserve">economía, </w:t>
-      </w:r>
-      <w:r>
-        <w:rPr>
-          <w:rFonts w:hint="default"/>
-          <w:lang w:val="es-ES"/>
-        </w:rPr>
-        <w:t>geografía y economía global de manera accesible y divertida.</w:t>
-      </w:r>
-    </w:p>
-    <w:p>
-      <w:pPr>
-        <w:pStyle w:val="3"/>
-        <w:bidi w:val="0"/>
-        <w:rPr>
-          <w:rFonts w:hint="default"/>
-          <w:lang w:val="es-ES"/>
-        </w:rPr>
-      </w:pPr>
-      <w:r>
-        <w:rPr>
-          <w:rFonts w:hint="default"/>
-          <w:lang w:val="es-ES"/>
-        </w:rPr>
-        <w:t>12. Referencias y Recursos Adicionales</w:t>
-      </w:r>
-    </w:p>
-    <w:p>
-      <w:pPr>
-        <w:pStyle w:val="4"/>
-        <w:bidi w:val="0"/>
-        <w:rPr>
-          <w:rFonts w:hint="default"/>
-          <w:lang w:val="es-ES"/>
-        </w:rPr>
-      </w:pPr>
-      <w:r>
-        <w:rPr>
-          <w:rFonts w:hint="default"/>
-          <w:lang w:val="es-ES"/>
-        </w:rPr>
-        <w:t>12.1 Referencias Utilizadas</w:t>
-      </w:r>
-    </w:p>
-    <w:p>
-      <w:pPr>
-        <w:numPr>
-          <w:ilvl w:val="0"/>
-          <w:numId w:val="5"/>
-        </w:numPr>
-        <w:spacing w:line="360" w:lineRule="auto"/>
-        <w:ind w:left="820" w:leftChars="0" w:hanging="420" w:firstLineChars="0"/>
-        <w:jc w:val="both"/>
-        <w:rPr>
-          <w:rFonts w:hint="default"/>
-          <w:lang w:val="es-ES"/>
-        </w:rPr>
-      </w:pPr>
-      <w:r>
-        <w:rPr>
-          <w:rFonts w:hint="default"/>
-          <w:lang w:val="es-ES"/>
-        </w:rPr>
-        <w:t xml:space="preserve">Documentación de </w:t>
-      </w:r>
-      <w:r>
-        <w:rPr>
-          <w:rFonts w:hint="default"/>
-          <w:lang w:val="es-AR"/>
-        </w:rPr>
-        <w:fldChar w:fldCharType="begin"/>
-      </w:r>
-      <w:r>
-        <w:rPr>
-          <w:rFonts w:hint="default"/>
-          <w:lang w:val="es-AR"/>
-        </w:rPr>
-        <w:instrText xml:space="preserve"> HYPERLINK "https://getbootstrap.com/docs/5.3/getting-started/introduction/" </w:instrText>
-      </w:r>
-      <w:r>
-        <w:rPr>
-          <w:rFonts w:hint="default"/>
-          <w:lang w:val="es-AR"/>
-        </w:rPr>
-        <w:fldChar w:fldCharType="separate"/>
-      </w:r>
-      <w:r>
-        <w:rPr>
-          <w:rStyle w:val="12"/>
-          <w:rFonts w:hint="default"/>
-          <w:lang w:val="es-AR"/>
-        </w:rPr>
-        <w:t>Bootstrap</w:t>
-      </w:r>
-      <w:r>
-        <w:rPr>
-          <w:rFonts w:hint="default"/>
-          <w:lang w:val="es-AR"/>
-        </w:rPr>
-        <w:fldChar w:fldCharType="end"/>
-      </w:r>
-      <w:r>
-        <w:rPr>
-          <w:rFonts w:hint="default"/>
-          <w:lang w:val="es-AR"/>
-        </w:rPr>
-        <w:t xml:space="preserve"> y </w:t>
-      </w:r>
-      <w:r>
-        <w:rPr>
-          <w:rFonts w:hint="default"/>
-          <w:lang w:val="es-AR"/>
-        </w:rPr>
-        <w:fldChar w:fldCharType="begin"/>
-      </w:r>
-      <w:r>
-        <w:rPr>
-          <w:rFonts w:hint="default"/>
-          <w:lang w:val="es-AR"/>
-        </w:rPr>
-        <w:instrText xml:space="preserve"> HYPERLINK "https://developer.mozilla.org/en-US/" </w:instrText>
-      </w:r>
-      <w:r>
-        <w:rPr>
-          <w:rFonts w:hint="default"/>
-          <w:lang w:val="es-AR"/>
-        </w:rPr>
-        <w:fldChar w:fldCharType="separate"/>
-      </w:r>
-      <w:r>
-        <w:rPr>
-          <w:rStyle w:val="12"/>
-          <w:rFonts w:hint="default"/>
-          <w:lang w:val="es-AR"/>
-        </w:rPr>
-        <w:t>MDN</w:t>
-      </w:r>
-      <w:r>
-        <w:rPr>
-          <w:rFonts w:hint="default"/>
-          <w:lang w:val="es-AR"/>
-        </w:rPr>
-        <w:fldChar w:fldCharType="end"/>
-      </w:r>
-      <w:r>
-        <w:rPr>
-          <w:rFonts w:hint="default"/>
-          <w:lang w:val="es-AR"/>
-        </w:rPr>
-        <w:t>.</w:t>
-      </w:r>
-    </w:p>
-    <w:p>
-      <w:pPr>
-        <w:numPr>
-          <w:ilvl w:val="0"/>
-          <w:numId w:val="5"/>
-        </w:numPr>
-        <w:spacing w:line="360" w:lineRule="auto"/>
-        <w:ind w:left="820" w:leftChars="0" w:hanging="420" w:firstLineChars="0"/>
-        <w:jc w:val="both"/>
-        <w:rPr>
-          <w:rFonts w:hint="default"/>
-          <w:lang w:val="es-ES"/>
-        </w:rPr>
-      </w:pPr>
-      <w:r>
-        <w:rPr>
-          <w:rFonts w:hint="default"/>
-          <w:lang w:val="es-ES"/>
-        </w:rPr>
-        <w:t>API de tarifas de cambio:</w:t>
-      </w:r>
-      <w:r>
-        <w:rPr>
-          <w:rFonts w:hint="default"/>
-          <w:lang w:val="es-AR"/>
-        </w:rPr>
-        <w:fldChar w:fldCharType="begin"/>
-      </w:r>
-      <w:r>
-        <w:rPr>
-          <w:rFonts w:hint="default"/>
-          <w:lang w:val="es-AR"/>
-        </w:rPr>
-        <w:instrText xml:space="preserve"> HYPERLINK "https://www.exchangerate-api.com/docs/free" </w:instrText>
-      </w:r>
-      <w:r>
-        <w:rPr>
-          <w:rFonts w:hint="default"/>
-          <w:lang w:val="es-AR"/>
-        </w:rPr>
-        <w:fldChar w:fldCharType="separate"/>
-      </w:r>
-      <w:r>
-        <w:rPr>
-          <w:rStyle w:val="8"/>
-          <w:rFonts w:hint="default"/>
-          <w:lang w:val="es-AR"/>
-        </w:rPr>
-        <w:t xml:space="preserve"> </w:t>
-      </w:r>
-      <w:r>
-        <w:rPr>
-          <w:rStyle w:val="8"/>
-          <w:rFonts w:hint="default"/>
-          <w:lang w:val="es-ES"/>
-        </w:rPr>
-        <w:t>https://www.exchangerate-api.com/docs/free</w:t>
-      </w:r>
-      <w:r>
-        <w:rPr>
-          <w:rFonts w:hint="default"/>
-          <w:lang w:val="es-AR"/>
-        </w:rPr>
-        <w:fldChar w:fldCharType="end"/>
-      </w:r>
-    </w:p>
-    <w:p>
-      <w:pPr>
-        <w:numPr>
-          <w:ilvl w:val="0"/>
-          <w:numId w:val="5"/>
-        </w:numPr>
-        <w:spacing w:line="360" w:lineRule="auto"/>
-        <w:ind w:left="820" w:leftChars="0" w:hanging="420" w:firstLineChars="0"/>
-        <w:jc w:val="both"/>
-        <w:rPr>
-          <w:rFonts w:hint="default"/>
-          <w:lang w:val="es-ES"/>
-        </w:rPr>
-      </w:pPr>
-      <w:r>
-        <w:rPr>
-          <w:rFonts w:hint="default"/>
-          <w:lang w:val="es-AR"/>
-        </w:rPr>
-        <w:t xml:space="preserve">API de países: </w:t>
-      </w:r>
-      <w:r>
-        <w:rPr>
-          <w:rFonts w:hint="default"/>
-          <w:lang w:val="es-AR"/>
-        </w:rPr>
-        <w:fldChar w:fldCharType="begin"/>
-      </w:r>
-      <w:r>
-        <w:rPr>
-          <w:rFonts w:hint="default"/>
-          <w:lang w:val="es-AR"/>
-        </w:rPr>
-        <w:instrText xml:space="preserve"> HYPERLINK "https://restcountries.com/" </w:instrText>
-      </w:r>
-      <w:r>
-        <w:rPr>
-          <w:rFonts w:hint="default"/>
-          <w:lang w:val="es-AR"/>
-        </w:rPr>
-        <w:fldChar w:fldCharType="separate"/>
-      </w:r>
-      <w:r>
-        <w:rPr>
-          <w:rStyle w:val="12"/>
-          <w:rFonts w:hint="default"/>
-          <w:lang w:val="es-AR"/>
-        </w:rPr>
-        <w:t>https://restcountries.com/</w:t>
-      </w:r>
-      <w:r>
-        <w:rPr>
-          <w:rFonts w:hint="default"/>
-          <w:lang w:val="es-AR"/>
-        </w:rPr>
-        <w:fldChar w:fldCharType="end"/>
-      </w:r>
-    </w:p>
-    <w:p>
-      <w:pPr>
-        <w:jc w:val="both"/>
-        <w:rPr>
-          <w:rFonts w:hint="default"/>
-          <w:lang w:val="es-ES"/>
-        </w:rPr>
-      </w:pPr>
-    </w:p>
-    <w:p>
-      <w:pPr>
-        <w:rPr>
-          <w:rFonts w:hint="default"/>
-          <w:lang w:val="es-ES"/>
-        </w:rPr>
-      </w:pPr>
+        <w:t>Docu</w:t>
+      </w:r>
       <w:bookmarkStart w:id="0" w:name="_GoBack"/>
       <w:bookmarkEnd w:id="0"/>
+      <w:r>
+        <w:rPr>
+          <w:rFonts w:hint="default"/>
+          <w:lang w:val="es-ES"/>
+        </w:rPr>
+        <w:t xml:space="preserve">mentación de </w:t>
+      </w:r>
+      <w:r>
+        <w:rPr>
+          <w:rFonts w:hint="default"/>
+          <w:lang w:val="es-AR"/>
+        </w:rPr>
+        <w:fldChar w:fldCharType="begin"/>
+      </w:r>
+      <w:r>
+        <w:rPr>
+          <w:rFonts w:hint="default"/>
+          <w:lang w:val="es-AR"/>
+        </w:rPr>
+        <w:instrText xml:space="preserve"> HYPERLINK "https://getbootstrap.com/docs/5.3/getting-started/introduction/" </w:instrText>
+      </w:r>
+      <w:r>
+        <w:rPr>
+          <w:rFonts w:hint="default"/>
+          <w:lang w:val="es-AR"/>
+        </w:rPr>
+        <w:fldChar w:fldCharType="separate"/>
+      </w:r>
+      <w:r>
+        <w:rPr>
+          <w:rStyle w:val="12"/>
+          <w:rFonts w:hint="default"/>
+          <w:lang w:val="es-AR"/>
+        </w:rPr>
+        <w:t>Bootstrap</w:t>
+      </w:r>
+      <w:r>
+        <w:rPr>
+          <w:rFonts w:hint="default"/>
+          <w:lang w:val="es-AR"/>
+        </w:rPr>
+        <w:fldChar w:fldCharType="end"/>
+      </w:r>
+      <w:r>
+        <w:rPr>
+          <w:rFonts w:hint="default"/>
+          <w:lang w:val="es-AR"/>
+        </w:rPr>
+        <w:t xml:space="preserve"> y </w:t>
+      </w:r>
+      <w:r>
+        <w:rPr>
+          <w:rFonts w:hint="default"/>
+          <w:lang w:val="es-AR"/>
+        </w:rPr>
+        <w:fldChar w:fldCharType="begin"/>
+      </w:r>
+      <w:r>
+        <w:rPr>
+          <w:rFonts w:hint="default"/>
+          <w:lang w:val="es-AR"/>
+        </w:rPr>
+        <w:instrText xml:space="preserve"> HYPERLINK "https://developer.mozilla.org/en-US/" </w:instrText>
+      </w:r>
+      <w:r>
+        <w:rPr>
+          <w:rFonts w:hint="default"/>
+          <w:lang w:val="es-AR"/>
+        </w:rPr>
+        <w:fldChar w:fldCharType="separate"/>
+      </w:r>
+      <w:r>
+        <w:rPr>
+          <w:rStyle w:val="12"/>
+          <w:rFonts w:hint="default"/>
+          <w:lang w:val="es-AR"/>
+        </w:rPr>
+        <w:t>MDN</w:t>
+      </w:r>
+      <w:r>
+        <w:rPr>
+          <w:rFonts w:hint="default"/>
+          <w:lang w:val="es-AR"/>
+        </w:rPr>
+        <w:fldChar w:fldCharType="end"/>
+      </w:r>
+      <w:r>
+        <w:rPr>
+          <w:rFonts w:hint="default"/>
+          <w:lang w:val="es-AR"/>
+        </w:rPr>
+        <w:t>.</w:t>
+      </w:r>
+    </w:p>
+    <w:p>
+      <w:pPr>
+        <w:numPr>
+          <w:ilvl w:val="0"/>
+          <w:numId w:val="5"/>
+        </w:numPr>
+        <w:spacing w:line="360" w:lineRule="auto"/>
+        <w:ind w:left="820" w:leftChars="0" w:hanging="420" w:firstLineChars="0"/>
+        <w:jc w:val="both"/>
+        <w:rPr>
+          <w:rFonts w:hint="default"/>
+          <w:lang w:val="es-ES"/>
+        </w:rPr>
+      </w:pPr>
+      <w:r>
+        <w:rPr>
+          <w:rFonts w:hint="default"/>
+          <w:lang w:val="es-ES"/>
+        </w:rPr>
+        <w:t>API de tarifas de cambio:</w:t>
+      </w:r>
+      <w:r>
+        <w:rPr>
+          <w:rFonts w:hint="default"/>
+          <w:lang w:val="es-AR"/>
+        </w:rPr>
+        <w:fldChar w:fldCharType="begin"/>
+      </w:r>
+      <w:r>
+        <w:rPr>
+          <w:rFonts w:hint="default"/>
+          <w:lang w:val="es-AR"/>
+        </w:rPr>
+        <w:instrText xml:space="preserve"> HYPERLINK "https://www.exchangerate-api.com/docs/free" </w:instrText>
+      </w:r>
+      <w:r>
+        <w:rPr>
+          <w:rFonts w:hint="default"/>
+          <w:lang w:val="es-AR"/>
+        </w:rPr>
+        <w:fldChar w:fldCharType="separate"/>
+      </w:r>
+      <w:r>
+        <w:rPr>
+          <w:rStyle w:val="8"/>
+          <w:rFonts w:hint="default"/>
+          <w:lang w:val="es-AR"/>
+        </w:rPr>
+        <w:t xml:space="preserve"> </w:t>
+      </w:r>
+      <w:r>
+        <w:rPr>
+          <w:rStyle w:val="8"/>
+          <w:rFonts w:hint="default"/>
+          <w:lang w:val="es-ES"/>
+        </w:rPr>
+        <w:t>https://www.exchangerate-api.com/docs/free</w:t>
+      </w:r>
+      <w:r>
+        <w:rPr>
+          <w:rFonts w:hint="default"/>
+          <w:lang w:val="es-AR"/>
+        </w:rPr>
+        <w:fldChar w:fldCharType="end"/>
+      </w:r>
+    </w:p>
+    <w:p>
+      <w:pPr>
+        <w:numPr>
+          <w:ilvl w:val="0"/>
+          <w:numId w:val="5"/>
+        </w:numPr>
+        <w:spacing w:line="360" w:lineRule="auto"/>
+        <w:ind w:left="820" w:leftChars="0" w:hanging="420" w:firstLineChars="0"/>
+        <w:jc w:val="both"/>
+        <w:rPr>
+          <w:rFonts w:hint="default"/>
+          <w:lang w:val="es-ES"/>
+        </w:rPr>
+      </w:pPr>
+      <w:r>
+        <w:rPr>
+          <w:rFonts w:hint="default"/>
+          <w:lang w:val="es-AR"/>
+        </w:rPr>
+        <w:t xml:space="preserve">API de países: </w:t>
+      </w:r>
+      <w:r>
+        <w:rPr>
+          <w:rFonts w:hint="default"/>
+          <w:lang w:val="es-AR"/>
+        </w:rPr>
+        <w:fldChar w:fldCharType="begin"/>
+      </w:r>
+      <w:r>
+        <w:rPr>
+          <w:rFonts w:hint="default"/>
+          <w:lang w:val="es-AR"/>
+        </w:rPr>
+        <w:instrText xml:space="preserve"> HYPERLINK "https://restcountries.com/" </w:instrText>
+      </w:r>
+      <w:r>
+        <w:rPr>
+          <w:rFonts w:hint="default"/>
+          <w:lang w:val="es-AR"/>
+        </w:rPr>
+        <w:fldChar w:fldCharType="separate"/>
+      </w:r>
+      <w:r>
+        <w:rPr>
+          <w:rStyle w:val="12"/>
+          <w:rFonts w:hint="default"/>
+          <w:lang w:val="es-AR"/>
+        </w:rPr>
+        <w:t>https://restcountries.com/</w:t>
+      </w:r>
+      <w:r>
+        <w:rPr>
+          <w:rFonts w:hint="default"/>
+          <w:lang w:val="es-AR"/>
+        </w:rPr>
+        <w:fldChar w:fldCharType="end"/>
+      </w:r>
+    </w:p>
+    <w:p>
+      <w:pPr>
+        <w:jc w:val="both"/>
+        <w:rPr>
+          <w:rFonts w:hint="default"/>
+          <w:lang w:val="es-ES"/>
+        </w:rPr>
+      </w:pPr>
+    </w:p>
+    <w:p>
+      <w:pPr>
+        <w:rPr>
+          <w:rFonts w:hint="default"/>
+          <w:lang w:val="es-ES"/>
+        </w:rPr>
+      </w:pPr>
     </w:p>
     <w:sectPr>
       <w:pgSz w:w="11906" w:h="16838"/>
@@ -3560,7 +4174,7 @@
     <w:lsdException w:qFormat="1" w:unhideWhenUsed="0" w:uiPriority="0" w:semiHidden="0" w:name="Title"/>
     <w:lsdException w:unhideWhenUsed="0" w:uiPriority="0" w:semiHidden="0" w:name="Closing"/>
     <w:lsdException w:unhideWhenUsed="0" w:uiPriority="0" w:semiHidden="0" w:name="Signature"/>
-    <w:lsdException w:unhideWhenUsed="0" w:uiPriority="0" w:name="Default Paragraph Font"/>
+    <w:lsdException w:qFormat="1" w:unhideWhenUsed="0" w:uiPriority="0" w:name="Default Paragraph Font"/>
     <w:lsdException w:unhideWhenUsed="0" w:uiPriority="0" w:semiHidden="0" w:name="Body Text"/>
     <w:lsdException w:unhideWhenUsed="0" w:uiPriority="0" w:semiHidden="0" w:name="Body Text Indent"/>
     <w:lsdException w:unhideWhenUsed="0" w:uiPriority="0" w:semiHidden="0" w:name="List Continue"/>
@@ -3598,7 +4212,7 @@
     <w:lsdException w:unhideWhenUsed="0" w:uiPriority="0" w:semiHidden="0" w:name="HTML Sample"/>
     <w:lsdException w:unhideWhenUsed="0" w:uiPriority="0" w:semiHidden="0" w:name="HTML Typewriter"/>
     <w:lsdException w:unhideWhenUsed="0" w:uiPriority="0" w:semiHidden="0" w:name="HTML Variable"/>
-    <w:lsdException w:unhideWhenUsed="0" w:uiPriority="0" w:name="Normal Table"/>
+    <w:lsdException w:qFormat="1" w:unhideWhenUsed="0" w:uiPriority="0" w:name="Normal Table"/>
     <w:lsdException w:unhideWhenUsed="0" w:uiPriority="0" w:semiHidden="0" w:name="annotation subject"/>
     <w:lsdException w:unhideWhenUsed="0" w:uiPriority="0" w:semiHidden="0" w:name="Table Simple 1"/>
     <w:lsdException w:unhideWhenUsed="0" w:uiPriority="0" w:semiHidden="0" w:name="Table Simple 2"/>
@@ -3840,11 +4454,13 @@
   <w:style w:type="character" w:default="1" w:styleId="6">
     <w:name w:val="Default Paragraph Font"/>
     <w:semiHidden/>
+    <w:qFormat/>
     <w:uiPriority w:val="0"/>
   </w:style>
   <w:style w:type="table" w:default="1" w:styleId="7">
     <w:name w:val="Normal Table"/>
     <w:semiHidden/>
+    <w:qFormat/>
     <w:uiPriority w:val="0"/>
     <w:tblPr>
       <w:tblCellMar>
@@ -3957,6 +4573,7 @@
   <w:style w:type="character" w:customStyle="1" w:styleId="16">
     <w:name w:val="Heading 2 Char"/>
     <w:link w:val="3"/>
+    <w:qFormat/>
     <w:uiPriority w:val="0"/>
     <w:rPr>
       <w:b/>

</xml_diff>